<commit_message>
I have no idea what i'm doing
</commit_message>
<xml_diff>
--- a/OOD-Proposal V2.docx
+++ b/OOD-Proposal V2.docx
@@ -13,6 +13,27 @@
           <w:szCs w:val="28"/>
         </w:rPr>
       </w:pPr>
+      <w:r>
+        <w:rPr>
+          <w:rFonts w:asciiTheme="minorBidi" w:hAnsiTheme="minorBidi"/>
+          <w:b/>
+          <w:bCs/>
+          <w:sz w:val="28"/>
+          <w:szCs w:val="28"/>
+          <w:cs/>
+        </w:rPr>
+        <w:t>แบบนำเสนอ</w:t>
+      </w:r>
+      <w:r>
+        <w:rPr>
+          <w:rFonts w:asciiTheme="minorBidi" w:hAnsiTheme="minorBidi"/>
+          <w:b/>
+          <w:bCs/>
+          <w:sz w:val="28"/>
+          <w:szCs w:val="28"/>
+        </w:rPr>
+        <w:t xml:space="preserve"> Project Proposal 204</w:t>
+      </w:r>
       <w:bookmarkStart w:id="0" w:name="_GoBack"/>
       <w:bookmarkEnd w:id="0"/>
       <w:r>
@@ -22,19 +43,8 @@
           <w:bCs/>
           <w:sz w:val="28"/>
           <w:szCs w:val="28"/>
-          <w:cs/>
-        </w:rPr>
-        <w:t>แบบนำเสนอ</w:t>
-      </w:r>
-      <w:r>
-        <w:rPr>
-          <w:rFonts w:asciiTheme="minorBidi" w:hAnsiTheme="minorBidi"/>
-          <w:b/>
-          <w:bCs/>
-          <w:sz w:val="28"/>
-          <w:szCs w:val="28"/>
-        </w:rPr>
-        <w:t xml:space="preserve"> Project Proposal 204362 </w:t>
+        </w:rPr>
+        <w:t xml:space="preserve">362 </w:t>
       </w:r>
       <w:r>
         <w:rPr>
@@ -279,15 +289,49 @@
           <w:szCs w:val="28"/>
           <w:cs/>
         </w:rPr>
-        <w:t>ในปัจจุบันเทคโนโลยีการตรวจจับการเคลื่อนไหว (</w:t>
-      </w:r>
-      <w:r>
-        <w:rPr>
-          <w:rFonts w:ascii="Cordia New" w:hAnsi="Cordia New" w:cs="Cordia New"/>
-          <w:sz w:val="28"/>
-          <w:szCs w:val="28"/>
-        </w:rPr>
-        <w:t>Motion Detection</w:t>
+        <w:t>ยูนิตี้ 3</w:t>
+      </w:r>
+      <w:r>
+        <w:rPr>
+          <w:rFonts w:ascii="Cordia New" w:hAnsi="Cordia New" w:cs="Cordia New"/>
+          <w:sz w:val="28"/>
+          <w:szCs w:val="28"/>
+        </w:rPr>
+        <w:t xml:space="preserve">D </w:t>
+      </w:r>
+      <w:r>
+        <w:rPr>
+          <w:rFonts w:ascii="Cordia New" w:hAnsi="Cordia New" w:cs="Cordia New" w:hint="cs"/>
+          <w:sz w:val="28"/>
+          <w:szCs w:val="28"/>
+          <w:cs/>
+        </w:rPr>
+        <w:t>เป็นหนึ่งใน</w:t>
+      </w:r>
+      <w:r>
+        <w:rPr>
+          <w:rFonts w:ascii="Cordia New" w:hAnsi="Cordia New" w:cs="Cordia New"/>
+          <w:sz w:val="28"/>
+          <w:szCs w:val="28"/>
+        </w:rPr>
+        <w:t xml:space="preserve"> </w:t>
+      </w:r>
+      <w:r>
+        <w:rPr>
+          <w:rFonts w:ascii="Cordia New" w:hAnsi="Cordia New" w:cs="Cordia New" w:hint="cs"/>
+          <w:sz w:val="28"/>
+          <w:szCs w:val="28"/>
+          <w:cs/>
+        </w:rPr>
+        <w:t>เอนจิ้น (</w:t>
+      </w:r>
+      <w:r>
+        <w:rPr>
+          <w:rFonts w:ascii="Cordia New" w:hAnsi="Cordia New" w:cs="Cordia New"/>
+          <w:sz w:val="28"/>
+          <w:szCs w:val="28"/>
+        </w:rPr>
+        <w:t>Engine</w:t>
       </w:r>
       <w:r>
         <w:rPr>
@@ -313,7 +357,452 @@
           <w:szCs w:val="28"/>
           <w:cs/>
         </w:rPr>
-        <w:t>เริ่มถูกนำมาประยุกต์ใช้ไ</w:t>
+        <w:t xml:space="preserve">และ เฟรมเวิร์ค </w:t>
+      </w:r>
+      <w:r>
+        <w:rPr>
+          <w:rFonts w:ascii="Cordia New" w:hAnsi="Cordia New" w:cs="Cordia New"/>
+          <w:sz w:val="28"/>
+          <w:szCs w:val="28"/>
+        </w:rPr>
+        <w:t xml:space="preserve">(Framework) </w:t>
+      </w:r>
+      <w:r>
+        <w:rPr>
+          <w:rFonts w:ascii="Cordia New" w:hAnsi="Cordia New" w:cs="Cordia New" w:hint="cs"/>
+          <w:sz w:val="28"/>
+          <w:szCs w:val="28"/>
+          <w:cs/>
+        </w:rPr>
+        <w:t>ในการพัฒนาเกมที่ใช้งานได้ฟรีและเป็นที่นิยมเพราะสามารถพัฒนาเกมแล้วสามารถพอร์ตเกมไปยังแพรตฟอร์ม (</w:t>
+      </w:r>
+      <w:r>
+        <w:rPr>
+          <w:rFonts w:ascii="Cordia New" w:hAnsi="Cordia New" w:cs="Cordia New"/>
+          <w:sz w:val="28"/>
+          <w:szCs w:val="28"/>
+        </w:rPr>
+        <w:t>Platform</w:t>
+      </w:r>
+      <w:r>
+        <w:rPr>
+          <w:rFonts w:ascii="Cordia New" w:hAnsi="Cordia New" w:cs="Cordia New" w:hint="cs"/>
+          <w:sz w:val="28"/>
+          <w:szCs w:val="28"/>
+          <w:cs/>
+        </w:rPr>
+        <w:t>)</w:t>
+      </w:r>
+      <w:r>
+        <w:rPr>
+          <w:rFonts w:ascii="Cordia New" w:hAnsi="Cordia New" w:cs="Cordia New"/>
+          <w:sz w:val="28"/>
+          <w:szCs w:val="28"/>
+        </w:rPr>
+        <w:t xml:space="preserve"> </w:t>
+      </w:r>
+      <w:r>
+        <w:rPr>
+          <w:rFonts w:ascii="Cordia New" w:hAnsi="Cordia New" w:cs="Cordia New" w:hint="cs"/>
+          <w:sz w:val="28"/>
+          <w:szCs w:val="28"/>
+          <w:cs/>
+        </w:rPr>
+        <w:t xml:space="preserve">ที่หลากหลายได้โดยการใช้ภาษา </w:t>
+      </w:r>
+      <w:r>
+        <w:rPr>
+          <w:rFonts w:ascii="Cordia New" w:hAnsi="Cordia New" w:cs="Cordia New"/>
+          <w:sz w:val="28"/>
+          <w:szCs w:val="28"/>
+        </w:rPr>
+        <w:t xml:space="preserve">C# </w:t>
+      </w:r>
+      <w:r>
+        <w:rPr>
+          <w:rFonts w:ascii="Cordia New" w:hAnsi="Cordia New" w:cs="Cordia New" w:hint="cs"/>
+          <w:sz w:val="28"/>
+          <w:szCs w:val="28"/>
+          <w:cs/>
+        </w:rPr>
+        <w:t>และยังสามารถนำเอาโมเดลที่มีอยู่ในตลาดของยูนิตี้มาใช้งานได้ฟรีอีกด้วย</w:t>
+      </w:r>
+      <w:r>
+        <w:rPr>
+          <w:rFonts w:ascii="Cordia New" w:hAnsi="Cordia New" w:cs="Cordia New"/>
+          <w:sz w:val="28"/>
+          <w:szCs w:val="28"/>
+          <w:cs/>
+        </w:rPr>
+        <w:br/>
+        <w:t>ทางผู้จัดทำจึงเกิดแนวคิดในการนำความรู้ที่ได้จากการศึกษาตามหลักสูตรมาพัฒนาต่อยอดความรู้   โดยใช้</w:t>
+      </w:r>
+      <w:r>
+        <w:rPr>
+          <w:rFonts w:ascii="Cordia New" w:hAnsi="Cordia New" w:cs="Cordia New" w:hint="cs"/>
+          <w:sz w:val="28"/>
+          <w:szCs w:val="28"/>
+          <w:cs/>
+        </w:rPr>
+        <w:t xml:space="preserve">เทคโนโลยีดังกล่าว และ ความรู้ในทางทฤษฏีกราฟ มาสร้างเกม วงกตอัคคี ที่พัฒนาบน ยูนิตี้ </w:t>
+      </w:r>
+      <w:r>
+        <w:rPr>
+          <w:rFonts w:ascii="Cordia New" w:hAnsi="Cordia New" w:cs="Cordia New"/>
+          <w:sz w:val="28"/>
+          <w:szCs w:val="28"/>
+        </w:rPr>
+        <w:t xml:space="preserve">3D  </w:t>
+      </w:r>
+      <w:r>
+        <w:rPr>
+          <w:rFonts w:ascii="Cordia New" w:hAnsi="Cordia New" w:cs="Cordia New"/>
+          <w:sz w:val="28"/>
+          <w:szCs w:val="28"/>
+          <w:cs/>
+        </w:rPr>
+        <w:t>โดยเกมที่จะถูกพัฒนาขึ้นเป็นเกมแอคชั่นแบบสแตนด์อะโลนซึ่งจะประยุกต์ใช้เทคโนโลยี</w:t>
+      </w:r>
+      <w:r>
+        <w:rPr>
+          <w:rFonts w:ascii="Cordia New" w:hAnsi="Cordia New" w:cs="Cordia New" w:hint="cs"/>
+          <w:sz w:val="28"/>
+          <w:szCs w:val="28"/>
+          <w:cs/>
+        </w:rPr>
+        <w:t>การตรวจจับการเคลื่อนไหว</w:t>
+      </w:r>
+      <w:r>
+        <w:rPr>
+          <w:rFonts w:ascii="Cordia New" w:hAnsi="Cordia New" w:cs="Cordia New"/>
+          <w:sz w:val="28"/>
+          <w:szCs w:val="28"/>
+        </w:rPr>
+        <w:br/>
+      </w:r>
+      <w:r>
+        <w:rPr>
+          <w:rFonts w:ascii="Cordia New" w:hAnsi="Cordia New" w:cs="Cordia New"/>
+          <w:sz w:val="28"/>
+          <w:szCs w:val="28"/>
+          <w:cs/>
+        </w:rPr>
+        <w:t>เพื่อเพิ่มความน่าสนใจของเกมที่ถูกพัฒนาขึ้น</w:t>
+      </w:r>
+    </w:p>
+    <w:p>
+      <w:pPr>
+        <w:rPr>
+          <w:rFonts w:ascii="Cordia New" w:hAnsi="Cordia New" w:cs="Cordia New"/>
+          <w:b/>
+          <w:bCs/>
+          <w:sz w:val="28"/>
+          <w:szCs w:val="28"/>
+        </w:rPr>
+      </w:pPr>
+      <w:r>
+        <w:rPr>
+          <w:rFonts w:ascii="Cordia New" w:hAnsi="Cordia New" w:cs="Cordia New" w:hint="cs"/>
+          <w:b/>
+          <w:bCs/>
+          <w:sz w:val="28"/>
+          <w:szCs w:val="28"/>
+          <w:cs/>
+        </w:rPr>
+        <w:t>4</w:t>
+      </w:r>
+      <w:r>
+        <w:rPr>
+          <w:rFonts w:ascii="Cordia New" w:hAnsi="Cordia New" w:cs="Cordia New"/>
+          <w:b/>
+          <w:bCs/>
+          <w:sz w:val="28"/>
+          <w:szCs w:val="28"/>
+          <w:cs/>
+        </w:rPr>
+        <w:t>. วัตถุประสงค์ของโครงงาน</w:t>
+      </w:r>
+    </w:p>
+    <w:p>
+      <w:pPr>
+        <w:ind w:firstLine="720"/>
+        <w:rPr>
+          <w:rFonts w:ascii="Cordia New" w:hAnsi="Cordia New" w:cs="Cordia New"/>
+          <w:sz w:val="28"/>
+          <w:szCs w:val="28"/>
+        </w:rPr>
+      </w:pPr>
+      <w:r>
+        <w:rPr>
+          <w:rFonts w:ascii="Cordia New" w:hAnsi="Cordia New" w:cs="Cordia New" w:hint="cs"/>
+          <w:sz w:val="28"/>
+          <w:szCs w:val="28"/>
+          <w:cs/>
+        </w:rPr>
+        <w:t>1) เพื่อพัฒนาเกมที่</w:t>
+      </w:r>
+      <w:r>
+        <w:rPr>
+          <w:rFonts w:ascii="Cordia New" w:hAnsi="Cordia New" w:cs="Cordia New" w:hint="cs"/>
+          <w:sz w:val="28"/>
+          <w:szCs w:val="28"/>
+          <w:cs/>
+        </w:rPr>
+        <w:t>ได้รับความสนุกเพลิดเพลิน</w:t>
+      </w:r>
+    </w:p>
+    <w:p>
+      <w:pPr>
+        <w:ind w:firstLine="720"/>
+        <w:rPr>
+          <w:rFonts w:ascii="Cordia New" w:hAnsi="Cordia New" w:cs="Cordia New"/>
+          <w:sz w:val="28"/>
+          <w:szCs w:val="28"/>
+        </w:rPr>
+      </w:pPr>
+      <w:r>
+        <w:rPr>
+          <w:rFonts w:ascii="Cordia New" w:hAnsi="Cordia New" w:cs="Cordia New" w:hint="cs"/>
+          <w:sz w:val="28"/>
+          <w:szCs w:val="28"/>
+          <w:cs/>
+        </w:rPr>
+        <w:t>2</w:t>
+      </w:r>
+      <w:r>
+        <w:rPr>
+          <w:rFonts w:ascii="Cordia New" w:hAnsi="Cordia New" w:cs="Cordia New"/>
+          <w:sz w:val="28"/>
+          <w:szCs w:val="28"/>
+        </w:rPr>
+        <w:t>)</w:t>
+      </w:r>
+      <w:r>
+        <w:rPr>
+          <w:rFonts w:ascii="Cordia New" w:hAnsi="Cordia New" w:cs="Cordia New" w:hint="cs"/>
+          <w:sz w:val="28"/>
+          <w:szCs w:val="28"/>
+          <w:cs/>
+        </w:rPr>
+        <w:t xml:space="preserve"> เพื่อพัฒนาเกมที่พัฒนาด้วย </w:t>
+      </w:r>
+      <w:r>
+        <w:rPr>
+          <w:rFonts w:ascii="Cordia New" w:hAnsi="Cordia New" w:cs="Cordia New"/>
+          <w:sz w:val="28"/>
+          <w:szCs w:val="28"/>
+        </w:rPr>
+        <w:t>Unity 3D</w:t>
+      </w:r>
+    </w:p>
+    <w:p>
+      <w:pPr>
+        <w:rPr>
+          <w:rFonts w:ascii="Cordia New" w:hAnsi="Cordia New" w:cs="Cordia New"/>
+          <w:b/>
+          <w:bCs/>
+          <w:sz w:val="28"/>
+          <w:szCs w:val="28"/>
+        </w:rPr>
+      </w:pPr>
+      <w:r>
+        <w:rPr>
+          <w:rFonts w:ascii="Cordia New" w:hAnsi="Cordia New" w:cs="Cordia New" w:hint="cs"/>
+          <w:b/>
+          <w:bCs/>
+          <w:sz w:val="28"/>
+          <w:szCs w:val="28"/>
+          <w:cs/>
+        </w:rPr>
+        <w:t>5</w:t>
+      </w:r>
+      <w:r>
+        <w:rPr>
+          <w:rFonts w:ascii="Cordia New" w:hAnsi="Cordia New" w:cs="Cordia New"/>
+          <w:b/>
+          <w:bCs/>
+          <w:sz w:val="28"/>
+          <w:szCs w:val="28"/>
+          <w:cs/>
+        </w:rPr>
+        <w:t>. ประโยชน์ที่จะได้รับจากการศึกษาเชิงประยุกต์และ/หรือ เชิงทฤษฎี</w:t>
+      </w:r>
+    </w:p>
+    <w:p>
+      <w:pPr>
+        <w:ind w:firstLine="720"/>
+        <w:rPr>
+          <w:rFonts w:ascii="Cordia New" w:hAnsi="Cordia New" w:cs="Cordia New"/>
+          <w:sz w:val="28"/>
+          <w:szCs w:val="28"/>
+        </w:rPr>
+      </w:pPr>
+      <w:r>
+        <w:rPr>
+          <w:rFonts w:ascii="Cordia New" w:hAnsi="Cordia New" w:cs="Cordia New" w:hint="cs"/>
+          <w:sz w:val="28"/>
+          <w:szCs w:val="28"/>
+          <w:cs/>
+        </w:rPr>
+        <w:t>1</w:t>
+      </w:r>
+      <w:r>
+        <w:rPr>
+          <w:rFonts w:ascii="Cordia New" w:hAnsi="Cordia New" w:cs="Cordia New"/>
+          <w:sz w:val="28"/>
+          <w:szCs w:val="28"/>
+        </w:rPr>
+        <w:t xml:space="preserve">) </w:t>
+      </w:r>
+      <w:r>
+        <w:rPr>
+          <w:rFonts w:ascii="Cordia New" w:hAnsi="Cordia New" w:cs="Cordia New" w:hint="cs"/>
+          <w:sz w:val="28"/>
+          <w:szCs w:val="28"/>
+          <w:cs/>
+        </w:rPr>
+        <w:t>เพื่อ</w:t>
+      </w:r>
+      <w:r>
+        <w:rPr>
+          <w:rFonts w:ascii="Cordia New" w:hAnsi="Cordia New" w:cs="Cordia New" w:hint="cs"/>
+          <w:sz w:val="28"/>
+          <w:szCs w:val="28"/>
+          <w:cs/>
+        </w:rPr>
+        <w:t>ศึกษาการสร้างเขาวงกตในแบบต่างๆด้วยโครงสร้างข้อมูลเชิงวัตถุแบบกราฟ</w:t>
+      </w:r>
+    </w:p>
+    <w:p>
+      <w:pPr>
+        <w:ind w:firstLine="720"/>
+        <w:rPr>
+          <w:rFonts w:ascii="Cordia New" w:hAnsi="Cordia New" w:cs="Cordia New"/>
+          <w:sz w:val="28"/>
+          <w:szCs w:val="28"/>
+        </w:rPr>
+      </w:pPr>
+      <w:r>
+        <w:rPr>
+          <w:rFonts w:ascii="Cordia New" w:hAnsi="Cordia New" w:cs="Cordia New" w:hint="cs"/>
+          <w:sz w:val="28"/>
+          <w:szCs w:val="28"/>
+          <w:cs/>
+        </w:rPr>
+        <w:t>2</w:t>
+      </w:r>
+      <w:r>
+        <w:rPr>
+          <w:rFonts w:ascii="Cordia New" w:hAnsi="Cordia New" w:cs="Cordia New"/>
+          <w:sz w:val="28"/>
+          <w:szCs w:val="28"/>
+        </w:rPr>
+        <w:t xml:space="preserve">) </w:t>
+      </w:r>
+      <w:r>
+        <w:rPr>
+          <w:rFonts w:ascii="Cordia New" w:hAnsi="Cordia New" w:cs="Cordia New" w:hint="cs"/>
+          <w:sz w:val="28"/>
+          <w:szCs w:val="28"/>
+          <w:cs/>
+        </w:rPr>
+        <w:t xml:space="preserve">เพื่อการศึกษาการเขียนเกมบน </w:t>
+      </w:r>
+      <w:r>
+        <w:rPr>
+          <w:rFonts w:ascii="Cordia New" w:hAnsi="Cordia New" w:cs="Cordia New"/>
+          <w:sz w:val="28"/>
+          <w:szCs w:val="28"/>
+        </w:rPr>
+        <w:t>Unity 3D</w:t>
+      </w:r>
+    </w:p>
+    <w:p>
+      <w:pPr>
+        <w:rPr>
+          <w:rFonts w:ascii="Cordia New" w:hAnsi="Cordia New" w:cs="Cordia New"/>
+          <w:b/>
+          <w:bCs/>
+          <w:sz w:val="28"/>
+          <w:szCs w:val="28"/>
+        </w:rPr>
+      </w:pPr>
+      <w:r>
+        <w:rPr>
+          <w:rFonts w:ascii="Cordia New" w:hAnsi="Cordia New" w:cs="Cordia New" w:hint="cs"/>
+          <w:b/>
+          <w:bCs/>
+          <w:sz w:val="28"/>
+          <w:szCs w:val="28"/>
+          <w:cs/>
+        </w:rPr>
+        <w:t>6</w:t>
+      </w:r>
+      <w:r>
+        <w:rPr>
+          <w:rFonts w:ascii="Cordia New" w:hAnsi="Cordia New" w:cs="Cordia New"/>
+          <w:b/>
+          <w:bCs/>
+          <w:sz w:val="28"/>
+          <w:szCs w:val="28"/>
+          <w:cs/>
+        </w:rPr>
+        <w:t>. ขอบเขตของโครงงาน/วิธีการวิจัย</w:t>
+      </w:r>
+    </w:p>
+    <w:p>
+      <w:pPr>
+        <w:rPr>
+          <w:rFonts w:ascii="Cordia New" w:hAnsi="Cordia New" w:cs="Cordia New"/>
+          <w:sz w:val="28"/>
+          <w:szCs w:val="28"/>
+        </w:rPr>
+      </w:pPr>
+      <w:r>
+        <w:rPr>
+          <w:rFonts w:ascii="Cordia New" w:hAnsi="Cordia New" w:cs="Cordia New"/>
+          <w:b/>
+          <w:bCs/>
+          <w:sz w:val="28"/>
+          <w:szCs w:val="28"/>
+          <w:cs/>
+        </w:rPr>
+        <w:t xml:space="preserve">     (1) ขอบเขตทางสถาปัตยกรรม</w:t>
+      </w:r>
+      <w:r>
+        <w:rPr>
+          <w:rFonts w:ascii="Cordia New" w:hAnsi="Cordia New" w:cs="Cordia New"/>
+          <w:sz w:val="28"/>
+          <w:szCs w:val="28"/>
+          <w:cs/>
+        </w:rPr>
+        <w:t xml:space="preserve"> (ระบุระบบที่ออกแบบ</w:t>
+      </w:r>
+      <w:r>
+        <w:rPr>
+          <w:rFonts w:ascii="Cordia New" w:hAnsi="Cordia New" w:cs="Cordia New" w:hint="cs"/>
+          <w:sz w:val="28"/>
+          <w:szCs w:val="28"/>
+          <w:cs/>
+        </w:rPr>
+        <w:t xml:space="preserve"> เช่น</w:t>
+      </w:r>
+      <w:r>
+        <w:rPr>
+          <w:rFonts w:ascii="Cordia New" w:hAnsi="Cordia New" w:cs="Cordia New"/>
+          <w:sz w:val="28"/>
+          <w:szCs w:val="28"/>
+          <w:cs/>
+        </w:rPr>
+        <w:t xml:space="preserve"> </w:t>
+      </w:r>
+      <w:r>
+        <w:rPr>
+          <w:rFonts w:ascii="Cordia New" w:hAnsi="Cordia New" w:cs="Cordia New"/>
+          <w:sz w:val="28"/>
+          <w:szCs w:val="28"/>
+        </w:rPr>
+        <w:t>Internet ,Intranet ,Stand Alone</w:t>
       </w:r>
     </w:p>
     <w:p>
@@ -332,591 +821,6 @@
           <w:szCs w:val="28"/>
           <w:cs/>
         </w:rPr>
-        <w:t>หลากหลายทั้งตรวจกับความเคลื่อนไหวของบุคคลและการตรวจจับความเคลื่อนไหวของวัตถุเพื่อใช้ประโยชน์ในด้านต่างๆ รวมถึงด้านความบันเทิง</w:t>
-      </w:r>
-    </w:p>
-    <w:p>
-      <w:pPr>
-        <w:ind w:left="720"/>
-        <w:rPr>
-          <w:rFonts w:ascii="Cordia New" w:hAnsi="Cordia New" w:cs="Cordia New"/>
-          <w:sz w:val="28"/>
-          <w:szCs w:val="28"/>
-        </w:rPr>
-      </w:pPr>
-      <w:r>
-        <w:rPr>
-          <w:rFonts w:ascii="Cordia New" w:hAnsi="Cordia New" w:cs="Cordia New" w:hint="cs"/>
-          <w:sz w:val="28"/>
-          <w:szCs w:val="28"/>
-          <w:cs/>
-        </w:rPr>
-        <w:t>ยูนิตี้ 3</w:t>
-      </w:r>
-      <w:r>
-        <w:rPr>
-          <w:rFonts w:ascii="Cordia New" w:hAnsi="Cordia New" w:cs="Cordia New"/>
-          <w:sz w:val="28"/>
-          <w:szCs w:val="28"/>
-        </w:rPr>
-        <w:t xml:space="preserve">D </w:t>
-      </w:r>
-      <w:r>
-        <w:rPr>
-          <w:rFonts w:ascii="Cordia New" w:hAnsi="Cordia New" w:cs="Cordia New" w:hint="cs"/>
-          <w:sz w:val="28"/>
-          <w:szCs w:val="28"/>
-          <w:cs/>
-        </w:rPr>
-        <w:t>เป็นหนึ่งใน</w:t>
-      </w:r>
-      <w:r>
-        <w:rPr>
-          <w:rFonts w:ascii="Cordia New" w:hAnsi="Cordia New" w:cs="Cordia New"/>
-          <w:sz w:val="28"/>
-          <w:szCs w:val="28"/>
-        </w:rPr>
-        <w:t xml:space="preserve"> </w:t>
-      </w:r>
-      <w:r>
-        <w:rPr>
-          <w:rFonts w:ascii="Cordia New" w:hAnsi="Cordia New" w:cs="Cordia New" w:hint="cs"/>
-          <w:sz w:val="28"/>
-          <w:szCs w:val="28"/>
-          <w:cs/>
-        </w:rPr>
-        <w:t>เอนจิ้น (</w:t>
-      </w:r>
-      <w:r>
-        <w:rPr>
-          <w:rFonts w:ascii="Cordia New" w:hAnsi="Cordia New" w:cs="Cordia New"/>
-          <w:sz w:val="28"/>
-          <w:szCs w:val="28"/>
-        </w:rPr>
-        <w:t>Engine</w:t>
-      </w:r>
-      <w:r>
-        <w:rPr>
-          <w:rFonts w:ascii="Cordia New" w:hAnsi="Cordia New" w:cs="Cordia New" w:hint="cs"/>
-          <w:sz w:val="28"/>
-          <w:szCs w:val="28"/>
-          <w:cs/>
-        </w:rPr>
-        <w:t>)</w:t>
-      </w:r>
-      <w:r>
-        <w:rPr>
-          <w:rFonts w:ascii="Cordia New" w:hAnsi="Cordia New" w:cs="Cordia New"/>
-          <w:sz w:val="28"/>
-          <w:szCs w:val="28"/>
-        </w:rPr>
-        <w:t xml:space="preserve"> </w:t>
-      </w:r>
-      <w:r>
-        <w:rPr>
-          <w:rFonts w:ascii="Cordia New" w:hAnsi="Cordia New" w:cs="Cordia New" w:hint="cs"/>
-          <w:sz w:val="28"/>
-          <w:szCs w:val="28"/>
-          <w:cs/>
-        </w:rPr>
-        <w:t xml:space="preserve">และ เฟรมเวิร์ค </w:t>
-      </w:r>
-      <w:r>
-        <w:rPr>
-          <w:rFonts w:ascii="Cordia New" w:hAnsi="Cordia New" w:cs="Cordia New"/>
-          <w:sz w:val="28"/>
-          <w:szCs w:val="28"/>
-        </w:rPr>
-        <w:t xml:space="preserve">(Framework) </w:t>
-      </w:r>
-      <w:r>
-        <w:rPr>
-          <w:rFonts w:ascii="Cordia New" w:hAnsi="Cordia New" w:cs="Cordia New" w:hint="cs"/>
-          <w:sz w:val="28"/>
-          <w:szCs w:val="28"/>
-          <w:cs/>
-        </w:rPr>
-        <w:t>ในการพัฒนาเกมที่ใช้งานได้ฟรีและเป็นที่นิยมเพราะสามารถพัฒนาเกมแล้วสามารถพอร์ตเกมไปยังแพรตฟอร์ม (</w:t>
-      </w:r>
-      <w:r>
-        <w:rPr>
-          <w:rFonts w:ascii="Cordia New" w:hAnsi="Cordia New" w:cs="Cordia New"/>
-          <w:sz w:val="28"/>
-          <w:szCs w:val="28"/>
-        </w:rPr>
-        <w:t>Platform</w:t>
-      </w:r>
-      <w:r>
-        <w:rPr>
-          <w:rFonts w:ascii="Cordia New" w:hAnsi="Cordia New" w:cs="Cordia New" w:hint="cs"/>
-          <w:sz w:val="28"/>
-          <w:szCs w:val="28"/>
-          <w:cs/>
-        </w:rPr>
-        <w:t>)</w:t>
-      </w:r>
-      <w:r>
-        <w:rPr>
-          <w:rFonts w:ascii="Cordia New" w:hAnsi="Cordia New" w:cs="Cordia New"/>
-          <w:sz w:val="28"/>
-          <w:szCs w:val="28"/>
-        </w:rPr>
-        <w:t xml:space="preserve"> </w:t>
-      </w:r>
-      <w:r>
-        <w:rPr>
-          <w:rFonts w:ascii="Cordia New" w:hAnsi="Cordia New" w:cs="Cordia New" w:hint="cs"/>
-          <w:sz w:val="28"/>
-          <w:szCs w:val="28"/>
-          <w:cs/>
-        </w:rPr>
-        <w:t xml:space="preserve">ที่หลากหลายได้โดยการใช้ภาษา </w:t>
-      </w:r>
-      <w:r>
-        <w:rPr>
-          <w:rFonts w:ascii="Cordia New" w:hAnsi="Cordia New" w:cs="Cordia New"/>
-          <w:sz w:val="28"/>
-          <w:szCs w:val="28"/>
-        </w:rPr>
-        <w:t xml:space="preserve">C# </w:t>
-      </w:r>
-      <w:r>
-        <w:rPr>
-          <w:rFonts w:ascii="Cordia New" w:hAnsi="Cordia New" w:cs="Cordia New" w:hint="cs"/>
-          <w:sz w:val="28"/>
-          <w:szCs w:val="28"/>
-          <w:cs/>
-        </w:rPr>
-        <w:t>และยังสามารถนำเอาโมเดลที่มีอยู่ในตลาดของยูนิตี้มาใช้งานได้ฟรีอีกด้วย</w:t>
-      </w:r>
-      <w:r>
-        <w:rPr>
-          <w:rFonts w:ascii="Cordia New" w:hAnsi="Cordia New" w:cs="Cordia New"/>
-          <w:sz w:val="28"/>
-          <w:szCs w:val="28"/>
-          <w:cs/>
-        </w:rPr>
-        <w:br/>
-        <w:t>ทางผู้จัดทำจึงเกิดแนวคิดในการนำความรู้ที่ได้จากการศึกษาตามหลักสูตรมาพัฒนาต่อยอดความรู้   โดยใช้</w:t>
-      </w:r>
-      <w:r>
-        <w:rPr>
-          <w:rFonts w:ascii="Cordia New" w:hAnsi="Cordia New" w:cs="Cordia New" w:hint="cs"/>
-          <w:sz w:val="28"/>
-          <w:szCs w:val="28"/>
-          <w:cs/>
-        </w:rPr>
-        <w:t xml:space="preserve">เทคโนโลยีดังกล่าว และ ความรู้ในทางทฤษฏีกราฟ มาสร้างเกม วงกตอัคคี ที่พัฒนาบน ยูนิตี้ </w:t>
-      </w:r>
-      <w:r>
-        <w:rPr>
-          <w:rFonts w:ascii="Cordia New" w:hAnsi="Cordia New" w:cs="Cordia New"/>
-          <w:sz w:val="28"/>
-          <w:szCs w:val="28"/>
-        </w:rPr>
-        <w:t xml:space="preserve">3D  </w:t>
-      </w:r>
-      <w:r>
-        <w:rPr>
-          <w:rFonts w:ascii="Cordia New" w:hAnsi="Cordia New" w:cs="Cordia New"/>
-          <w:sz w:val="28"/>
-          <w:szCs w:val="28"/>
-          <w:cs/>
-        </w:rPr>
-        <w:t>โดยเกมที่จะถูกพัฒนาขึ้นเป็นเกมแอคชั่นแบบสแตนด์อะโลนซึ่งจะประยุกต์ใช้เทคโนโลยี</w:t>
-      </w:r>
-      <w:r>
-        <w:rPr>
-          <w:rFonts w:ascii="Cordia New" w:hAnsi="Cordia New" w:cs="Cordia New" w:hint="cs"/>
-          <w:sz w:val="28"/>
-          <w:szCs w:val="28"/>
-          <w:cs/>
-        </w:rPr>
-        <w:t>การตรวจจับการเคลื่อนไหว</w:t>
-      </w:r>
-      <w:r>
-        <w:rPr>
-          <w:rFonts w:ascii="Cordia New" w:hAnsi="Cordia New" w:cs="Cordia New"/>
-          <w:sz w:val="28"/>
-          <w:szCs w:val="28"/>
-        </w:rPr>
-        <w:br/>
-      </w:r>
-      <w:r>
-        <w:rPr>
-          <w:rFonts w:ascii="Cordia New" w:hAnsi="Cordia New" w:cs="Cordia New"/>
-          <w:sz w:val="28"/>
-          <w:szCs w:val="28"/>
-          <w:cs/>
-        </w:rPr>
-        <w:t>เพื่อเพิ่มความน่าสนใจของเกมที่ถูกพัฒนาขึ้น</w:t>
-      </w:r>
-    </w:p>
-    <w:p>
-      <w:pPr>
-        <w:rPr>
-          <w:rFonts w:ascii="Cordia New" w:hAnsi="Cordia New" w:cs="Cordia New"/>
-          <w:b/>
-          <w:bCs/>
-          <w:sz w:val="28"/>
-          <w:szCs w:val="28"/>
-        </w:rPr>
-      </w:pPr>
-      <w:r>
-        <w:rPr>
-          <w:rFonts w:ascii="Cordia New" w:hAnsi="Cordia New" w:cs="Cordia New" w:hint="cs"/>
-          <w:b/>
-          <w:bCs/>
-          <w:sz w:val="28"/>
-          <w:szCs w:val="28"/>
-          <w:cs/>
-        </w:rPr>
-        <w:t>4</w:t>
-      </w:r>
-      <w:r>
-        <w:rPr>
-          <w:rFonts w:ascii="Cordia New" w:hAnsi="Cordia New" w:cs="Cordia New"/>
-          <w:b/>
-          <w:bCs/>
-          <w:sz w:val="28"/>
-          <w:szCs w:val="28"/>
-          <w:cs/>
-        </w:rPr>
-        <w:t>. วัตถุประสงค์ของโครงงาน</w:t>
-      </w:r>
-    </w:p>
-    <w:p>
-      <w:pPr>
-        <w:ind w:firstLine="720"/>
-        <w:rPr>
-          <w:rFonts w:ascii="Cordia New" w:hAnsi="Cordia New" w:cs="Cordia New"/>
-          <w:sz w:val="28"/>
-          <w:szCs w:val="28"/>
-        </w:rPr>
-      </w:pPr>
-      <w:r>
-        <w:rPr>
-          <w:rFonts w:ascii="Cordia New" w:hAnsi="Cordia New" w:cs="Cordia New" w:hint="cs"/>
-          <w:sz w:val="28"/>
-          <w:szCs w:val="28"/>
-          <w:cs/>
-        </w:rPr>
-        <w:t>1) เพื่อพัฒนาเกมที่</w:t>
-      </w:r>
-      <w:r>
-        <w:rPr>
-          <w:rFonts w:ascii="Cordia New" w:hAnsi="Cordia New" w:cs="Cordia New" w:hint="cs"/>
-          <w:sz w:val="28"/>
-          <w:szCs w:val="28"/>
-          <w:cs/>
-        </w:rPr>
-        <w:t>ได้รับความสนุกเพลิดเพลิน</w:t>
-      </w:r>
-    </w:p>
-    <w:p>
-      <w:pPr>
-        <w:ind w:firstLine="720"/>
-        <w:rPr>
-          <w:rFonts w:ascii="Cordia New" w:hAnsi="Cordia New" w:cs="Cordia New"/>
-          <w:sz w:val="28"/>
-          <w:szCs w:val="28"/>
-        </w:rPr>
-      </w:pPr>
-      <w:r>
-        <w:rPr>
-          <w:rFonts w:ascii="Cordia New" w:hAnsi="Cordia New" w:cs="Cordia New" w:hint="cs"/>
-          <w:sz w:val="28"/>
-          <w:szCs w:val="28"/>
-          <w:cs/>
-        </w:rPr>
-        <w:t>2</w:t>
-      </w:r>
-      <w:r>
-        <w:rPr>
-          <w:rFonts w:ascii="Cordia New" w:hAnsi="Cordia New" w:cs="Cordia New"/>
-          <w:sz w:val="28"/>
-          <w:szCs w:val="28"/>
-        </w:rPr>
-        <w:t>)</w:t>
-      </w:r>
-      <w:r>
-        <w:rPr>
-          <w:rFonts w:ascii="Cordia New" w:hAnsi="Cordia New" w:cs="Cordia New" w:hint="cs"/>
-          <w:sz w:val="28"/>
-          <w:szCs w:val="28"/>
-          <w:cs/>
-        </w:rPr>
-        <w:t xml:space="preserve"> เพื่อพัฒนาเกมที่พัฒนาด้วย </w:t>
-      </w:r>
-      <w:r>
-        <w:rPr>
-          <w:rFonts w:ascii="Cordia New" w:hAnsi="Cordia New" w:cs="Cordia New"/>
-          <w:sz w:val="28"/>
-          <w:szCs w:val="28"/>
-        </w:rPr>
-        <w:t>Unity 3D</w:t>
-      </w:r>
-    </w:p>
-    <w:p>
-      <w:pPr>
-        <w:rPr>
-          <w:rFonts w:ascii="Cordia New" w:hAnsi="Cordia New" w:cs="Cordia New"/>
-          <w:b/>
-          <w:bCs/>
-          <w:sz w:val="28"/>
-          <w:szCs w:val="28"/>
-        </w:rPr>
-      </w:pPr>
-      <w:r>
-        <w:rPr>
-          <w:rFonts w:ascii="Cordia New" w:hAnsi="Cordia New" w:cs="Cordia New" w:hint="cs"/>
-          <w:b/>
-          <w:bCs/>
-          <w:sz w:val="28"/>
-          <w:szCs w:val="28"/>
-          <w:cs/>
-        </w:rPr>
-        <w:t>5</w:t>
-      </w:r>
-      <w:r>
-        <w:rPr>
-          <w:rFonts w:ascii="Cordia New" w:hAnsi="Cordia New" w:cs="Cordia New"/>
-          <w:b/>
-          <w:bCs/>
-          <w:sz w:val="28"/>
-          <w:szCs w:val="28"/>
-          <w:cs/>
-        </w:rPr>
-        <w:t>. ประโยชน์ที่จะได้รับจากการศึกษาเชิงประยุกต์และ/หรือ เชิงทฤษฎี</w:t>
-      </w:r>
-    </w:p>
-    <w:p>
-      <w:pPr>
-        <w:ind w:firstLine="720"/>
-        <w:rPr>
-          <w:rFonts w:ascii="Cordia New" w:hAnsi="Cordia New" w:cs="Cordia New"/>
-          <w:sz w:val="28"/>
-          <w:szCs w:val="28"/>
-        </w:rPr>
-      </w:pPr>
-      <w:r>
-        <w:rPr>
-          <w:rFonts w:ascii="Cordia New" w:hAnsi="Cordia New" w:cs="Cordia New" w:hint="cs"/>
-          <w:sz w:val="28"/>
-          <w:szCs w:val="28"/>
-          <w:cs/>
-        </w:rPr>
-        <w:t>1</w:t>
-      </w:r>
-      <w:r>
-        <w:rPr>
-          <w:rFonts w:ascii="Cordia New" w:hAnsi="Cordia New" w:cs="Cordia New"/>
-          <w:sz w:val="28"/>
-          <w:szCs w:val="28"/>
-        </w:rPr>
-        <w:t xml:space="preserve">) </w:t>
-      </w:r>
-      <w:r>
-        <w:rPr>
-          <w:rFonts w:ascii="Cordia New" w:hAnsi="Cordia New" w:cs="Cordia New" w:hint="cs"/>
-          <w:sz w:val="28"/>
-          <w:szCs w:val="28"/>
-          <w:cs/>
-        </w:rPr>
-        <w:t>เพื่อ</w:t>
-      </w:r>
-      <w:r>
-        <w:rPr>
-          <w:rFonts w:ascii="Cordia New" w:hAnsi="Cordia New" w:cs="Cordia New" w:hint="cs"/>
-          <w:sz w:val="28"/>
-          <w:szCs w:val="28"/>
-          <w:cs/>
-        </w:rPr>
-        <w:t>ศึกษาการสร้างเขาวงกตในแบบต่างๆด้วยโครงสร้างข้อมูลเชิงวัตถุแบบกราฟ</w:t>
-      </w:r>
-    </w:p>
-    <w:p>
-      <w:pPr>
-        <w:ind w:firstLine="720"/>
-        <w:rPr>
-          <w:rFonts w:ascii="Cordia New" w:hAnsi="Cordia New" w:cs="Cordia New"/>
-          <w:sz w:val="28"/>
-          <w:szCs w:val="28"/>
-        </w:rPr>
-      </w:pPr>
-      <w:r>
-        <w:rPr>
-          <w:rFonts w:ascii="Cordia New" w:hAnsi="Cordia New" w:cs="Cordia New" w:hint="cs"/>
-          <w:sz w:val="28"/>
-          <w:szCs w:val="28"/>
-          <w:cs/>
-        </w:rPr>
-        <w:t>2</w:t>
-      </w:r>
-      <w:r>
-        <w:rPr>
-          <w:rFonts w:ascii="Cordia New" w:hAnsi="Cordia New" w:cs="Cordia New"/>
-          <w:sz w:val="28"/>
-          <w:szCs w:val="28"/>
-        </w:rPr>
-        <w:t xml:space="preserve">) </w:t>
-      </w:r>
-      <w:r>
-        <w:rPr>
-          <w:rFonts w:ascii="Cordia New" w:hAnsi="Cordia New" w:cs="Cordia New" w:hint="cs"/>
-          <w:sz w:val="28"/>
-          <w:szCs w:val="28"/>
-          <w:cs/>
-        </w:rPr>
-        <w:t xml:space="preserve">เพื่อการศึกษาการเขียนเกมบน </w:t>
-      </w:r>
-      <w:r>
-        <w:rPr>
-          <w:rFonts w:ascii="Cordia New" w:hAnsi="Cordia New" w:cs="Cordia New"/>
-          <w:sz w:val="28"/>
-          <w:szCs w:val="28"/>
-        </w:rPr>
-        <w:t>Unity 3D</w:t>
-      </w:r>
-    </w:p>
-    <w:p>
-      <w:pPr>
-        <w:rPr>
-          <w:rFonts w:ascii="Cordia New" w:hAnsi="Cordia New" w:cs="Cordia New"/>
-          <w:b/>
-          <w:bCs/>
-          <w:sz w:val="28"/>
-          <w:szCs w:val="28"/>
-        </w:rPr>
-      </w:pPr>
-    </w:p>
-    <w:p>
-      <w:pPr>
-        <w:rPr>
-          <w:rFonts w:ascii="Cordia New" w:hAnsi="Cordia New" w:cs="Cordia New"/>
-          <w:b/>
-          <w:bCs/>
-          <w:sz w:val="28"/>
-          <w:szCs w:val="28"/>
-        </w:rPr>
-      </w:pPr>
-    </w:p>
-    <w:p>
-      <w:pPr>
-        <w:rPr>
-          <w:rFonts w:ascii="Cordia New" w:hAnsi="Cordia New" w:cs="Cordia New"/>
-          <w:b/>
-          <w:bCs/>
-          <w:sz w:val="28"/>
-          <w:szCs w:val="28"/>
-        </w:rPr>
-      </w:pPr>
-    </w:p>
-    <w:p>
-      <w:pPr>
-        <w:rPr>
-          <w:rFonts w:ascii="Cordia New" w:hAnsi="Cordia New" w:cs="Cordia New"/>
-          <w:b/>
-          <w:bCs/>
-          <w:sz w:val="28"/>
-          <w:szCs w:val="28"/>
-        </w:rPr>
-      </w:pPr>
-      <w:r>
-        <w:rPr>
-          <w:rFonts w:ascii="Cordia New" w:hAnsi="Cordia New" w:cs="Cordia New" w:hint="cs"/>
-          <w:b/>
-          <w:bCs/>
-          <w:sz w:val="28"/>
-          <w:szCs w:val="28"/>
-          <w:cs/>
-        </w:rPr>
-        <w:lastRenderedPageBreak/>
-        <w:t>6</w:t>
-      </w:r>
-      <w:r>
-        <w:rPr>
-          <w:rFonts w:ascii="Cordia New" w:hAnsi="Cordia New" w:cs="Cordia New"/>
-          <w:b/>
-          <w:bCs/>
-          <w:sz w:val="28"/>
-          <w:szCs w:val="28"/>
-          <w:cs/>
-        </w:rPr>
-        <w:t>. ขอบเขตของโครงงาน/วิธีการวิจัย</w:t>
-      </w:r>
-    </w:p>
-    <w:p>
-      <w:pPr>
-        <w:rPr>
-          <w:rFonts w:ascii="Cordia New" w:hAnsi="Cordia New" w:cs="Cordia New"/>
-          <w:sz w:val="28"/>
-          <w:szCs w:val="28"/>
-        </w:rPr>
-      </w:pPr>
-      <w:r>
-        <w:rPr>
-          <w:rFonts w:ascii="Cordia New" w:hAnsi="Cordia New" w:cs="Cordia New"/>
-          <w:b/>
-          <w:bCs/>
-          <w:sz w:val="28"/>
-          <w:szCs w:val="28"/>
-          <w:cs/>
-        </w:rPr>
-        <w:t xml:space="preserve">     (1) ขอบเขตทางสถาปัตยกรรม</w:t>
-      </w:r>
-      <w:r>
-        <w:rPr>
-          <w:rFonts w:ascii="Cordia New" w:hAnsi="Cordia New" w:cs="Cordia New"/>
-          <w:sz w:val="28"/>
-          <w:szCs w:val="28"/>
-          <w:cs/>
-        </w:rPr>
-        <w:t xml:space="preserve"> (ระบุระบบที่ออกแบบ</w:t>
-      </w:r>
-      <w:r>
-        <w:rPr>
-          <w:rFonts w:ascii="Cordia New" w:hAnsi="Cordia New" w:cs="Cordia New" w:hint="cs"/>
-          <w:sz w:val="28"/>
-          <w:szCs w:val="28"/>
-          <w:cs/>
-        </w:rPr>
-        <w:t xml:space="preserve"> เช่น</w:t>
-      </w:r>
-      <w:r>
-        <w:rPr>
-          <w:rFonts w:ascii="Cordia New" w:hAnsi="Cordia New" w:cs="Cordia New"/>
-          <w:sz w:val="28"/>
-          <w:szCs w:val="28"/>
-          <w:cs/>
-        </w:rPr>
-        <w:t xml:space="preserve"> </w:t>
-      </w:r>
-      <w:r>
-        <w:rPr>
-          <w:rFonts w:ascii="Cordia New" w:hAnsi="Cordia New" w:cs="Cordia New"/>
-          <w:sz w:val="28"/>
-          <w:szCs w:val="28"/>
-        </w:rPr>
-        <w:t>Internet ,Intranet ,Stand Alone</w:t>
-      </w:r>
-    </w:p>
-    <w:p>
-      <w:pPr>
-        <w:ind w:left="720"/>
-        <w:rPr>
-          <w:rFonts w:ascii="Cordia New" w:hAnsi="Cordia New" w:cs="Cordia New"/>
-          <w:sz w:val="28"/>
-          <w:szCs w:val="28"/>
-        </w:rPr>
-      </w:pPr>
-      <w:r>
-        <w:rPr>
-          <w:rFonts w:ascii="Cordia New" w:hAnsi="Cordia New" w:cs="Cordia New" w:hint="cs"/>
-          <w:sz w:val="28"/>
-          <w:szCs w:val="28"/>
-          <w:cs/>
-        </w:rPr>
         <w:t>1.2 ฮาร์ดแวร์ที่ใช้พัฒนา</w:t>
       </w:r>
     </w:p>
@@ -989,6 +893,7 @@
           <w:szCs w:val="28"/>
           <w:cs/>
         </w:rPr>
+        <w:lastRenderedPageBreak/>
         <w:tab/>
       </w:r>
       <w:r>

</xml_diff>

<commit_message>
Revert "I have no idea what i'm doing"
This reverts commit fd37ea54c89fc3763e40497c06b0c45765d598cd.
</commit_message>
<xml_diff>
--- a/OOD-Proposal V2.docx
+++ b/OOD-Proposal V2.docx
@@ -13,27 +13,6 @@
           <w:szCs w:val="28"/>
         </w:rPr>
       </w:pPr>
-      <w:r>
-        <w:rPr>
-          <w:rFonts w:asciiTheme="minorBidi" w:hAnsiTheme="minorBidi"/>
-          <w:b/>
-          <w:bCs/>
-          <w:sz w:val="28"/>
-          <w:szCs w:val="28"/>
-          <w:cs/>
-        </w:rPr>
-        <w:t>แบบนำเสนอ</w:t>
-      </w:r>
-      <w:r>
-        <w:rPr>
-          <w:rFonts w:asciiTheme="minorBidi" w:hAnsiTheme="minorBidi"/>
-          <w:b/>
-          <w:bCs/>
-          <w:sz w:val="28"/>
-          <w:szCs w:val="28"/>
-        </w:rPr>
-        <w:t xml:space="preserve"> Project Proposal 204</w:t>
-      </w:r>
       <w:bookmarkStart w:id="0" w:name="_GoBack"/>
       <w:bookmarkEnd w:id="0"/>
       <w:r>
@@ -43,8 +22,19 @@
           <w:bCs/>
           <w:sz w:val="28"/>
           <w:szCs w:val="28"/>
-        </w:rPr>
-        <w:t xml:space="preserve">362 </w:t>
+          <w:cs/>
+        </w:rPr>
+        <w:t>แบบนำเสนอ</w:t>
+      </w:r>
+      <w:r>
+        <w:rPr>
+          <w:rFonts w:asciiTheme="minorBidi" w:hAnsiTheme="minorBidi"/>
+          <w:b/>
+          <w:bCs/>
+          <w:sz w:val="28"/>
+          <w:szCs w:val="28"/>
+        </w:rPr>
+        <w:t xml:space="preserve"> Project Proposal 204362 </w:t>
       </w:r>
       <w:r>
         <w:rPr>
@@ -289,6 +279,78 @@
           <w:szCs w:val="28"/>
           <w:cs/>
         </w:rPr>
+        <w:t>ในปัจจุบันเทคโนโลยีการตรวจจับการเคลื่อนไหว (</w:t>
+      </w:r>
+      <w:r>
+        <w:rPr>
+          <w:rFonts w:ascii="Cordia New" w:hAnsi="Cordia New" w:cs="Cordia New"/>
+          <w:sz w:val="28"/>
+          <w:szCs w:val="28"/>
+        </w:rPr>
+        <w:t>Motion Detection</w:t>
+      </w:r>
+      <w:r>
+        <w:rPr>
+          <w:rFonts w:ascii="Cordia New" w:hAnsi="Cordia New" w:cs="Cordia New" w:hint="cs"/>
+          <w:sz w:val="28"/>
+          <w:szCs w:val="28"/>
+          <w:cs/>
+        </w:rPr>
+        <w:t>)</w:t>
+      </w:r>
+      <w:r>
+        <w:rPr>
+          <w:rFonts w:ascii="Cordia New" w:hAnsi="Cordia New" w:cs="Cordia New"/>
+          <w:sz w:val="28"/>
+          <w:szCs w:val="28"/>
+        </w:rPr>
+        <w:t xml:space="preserve"> </w:t>
+      </w:r>
+      <w:r>
+        <w:rPr>
+          <w:rFonts w:ascii="Cordia New" w:hAnsi="Cordia New" w:cs="Cordia New" w:hint="cs"/>
+          <w:sz w:val="28"/>
+          <w:szCs w:val="28"/>
+          <w:cs/>
+        </w:rPr>
+        <w:t>เริ่มถูกนำมาประยุกต์ใช้ไ</w:t>
+      </w:r>
+    </w:p>
+    <w:p>
+      <w:pPr>
+        <w:ind w:left="720"/>
+        <w:rPr>
+          <w:rFonts w:ascii="Cordia New" w:hAnsi="Cordia New" w:cs="Cordia New"/>
+          <w:sz w:val="28"/>
+          <w:szCs w:val="28"/>
+        </w:rPr>
+      </w:pPr>
+      <w:r>
+        <w:rPr>
+          <w:rFonts w:ascii="Cordia New" w:hAnsi="Cordia New" w:cs="Cordia New" w:hint="cs"/>
+          <w:sz w:val="28"/>
+          <w:szCs w:val="28"/>
+          <w:cs/>
+        </w:rPr>
+        <w:t>หลากหลายทั้งตรวจกับความเคลื่อนไหวของบุคคลและการตรวจจับความเคลื่อนไหวของวัตถุเพื่อใช้ประโยชน์ในด้านต่างๆ รวมถึงด้านความบันเทิง</w:t>
+      </w:r>
+    </w:p>
+    <w:p>
+      <w:pPr>
+        <w:ind w:left="720"/>
+        <w:rPr>
+          <w:rFonts w:ascii="Cordia New" w:hAnsi="Cordia New" w:cs="Cordia New"/>
+          <w:sz w:val="28"/>
+          <w:szCs w:val="28"/>
+        </w:rPr>
+      </w:pPr>
+      <w:r>
+        <w:rPr>
+          <w:rFonts w:ascii="Cordia New" w:hAnsi="Cordia New" w:cs="Cordia New" w:hint="cs"/>
+          <w:sz w:val="28"/>
+          <w:szCs w:val="28"/>
+          <w:cs/>
+        </w:rPr>
         <w:t>ยูนิตี้ 3</w:t>
       </w:r>
       <w:r>
@@ -727,15 +789,49 @@
           <w:szCs w:val="28"/>
         </w:rPr>
       </w:pPr>
-      <w:r>
-        <w:rPr>
-          <w:rFonts w:ascii="Cordia New" w:hAnsi="Cordia New" w:cs="Cordia New" w:hint="cs"/>
-          <w:b/>
-          <w:bCs/>
-          <w:sz w:val="28"/>
-          <w:szCs w:val="28"/>
-          <w:cs/>
-        </w:rPr>
+    </w:p>
+    <w:p>
+      <w:pPr>
+        <w:rPr>
+          <w:rFonts w:ascii="Cordia New" w:hAnsi="Cordia New" w:cs="Cordia New"/>
+          <w:b/>
+          <w:bCs/>
+          <w:sz w:val="28"/>
+          <w:szCs w:val="28"/>
+        </w:rPr>
+      </w:pPr>
+    </w:p>
+    <w:p>
+      <w:pPr>
+        <w:rPr>
+          <w:rFonts w:ascii="Cordia New" w:hAnsi="Cordia New" w:cs="Cordia New"/>
+          <w:b/>
+          <w:bCs/>
+          <w:sz w:val="28"/>
+          <w:szCs w:val="28"/>
+        </w:rPr>
+      </w:pPr>
+    </w:p>
+    <w:p>
+      <w:pPr>
+        <w:rPr>
+          <w:rFonts w:ascii="Cordia New" w:hAnsi="Cordia New" w:cs="Cordia New"/>
+          <w:b/>
+          <w:bCs/>
+          <w:sz w:val="28"/>
+          <w:szCs w:val="28"/>
+        </w:rPr>
+      </w:pPr>
+      <w:r>
+        <w:rPr>
+          <w:rFonts w:ascii="Cordia New" w:hAnsi="Cordia New" w:cs="Cordia New" w:hint="cs"/>
+          <w:b/>
+          <w:bCs/>
+          <w:sz w:val="28"/>
+          <w:szCs w:val="28"/>
+          <w:cs/>
+        </w:rPr>
+        <w:lastRenderedPageBreak/>
         <w:t>6</w:t>
       </w:r>
       <w:r>
@@ -893,7 +989,6 @@
           <w:szCs w:val="28"/>
           <w:cs/>
         </w:rPr>
-        <w:lastRenderedPageBreak/>
         <w:tab/>
       </w:r>
       <w:r>

</xml_diff>

<commit_message>
Revert "Revert "I have no idea what i'm doing""
This reverts commit 4c419ccab1b482493b1884c0ffa3eeb12da5dfb1.
</commit_message>
<xml_diff>
--- a/OOD-Proposal V2.docx
+++ b/OOD-Proposal V2.docx
@@ -13,6 +13,27 @@
           <w:szCs w:val="28"/>
         </w:rPr>
       </w:pPr>
+      <w:r>
+        <w:rPr>
+          <w:rFonts w:asciiTheme="minorBidi" w:hAnsiTheme="minorBidi"/>
+          <w:b/>
+          <w:bCs/>
+          <w:sz w:val="28"/>
+          <w:szCs w:val="28"/>
+          <w:cs/>
+        </w:rPr>
+        <w:t>แบบนำเสนอ</w:t>
+      </w:r>
+      <w:r>
+        <w:rPr>
+          <w:rFonts w:asciiTheme="minorBidi" w:hAnsiTheme="minorBidi"/>
+          <w:b/>
+          <w:bCs/>
+          <w:sz w:val="28"/>
+          <w:szCs w:val="28"/>
+        </w:rPr>
+        <w:t xml:space="preserve"> Project Proposal 204</w:t>
+      </w:r>
       <w:bookmarkStart w:id="0" w:name="_GoBack"/>
       <w:bookmarkEnd w:id="0"/>
       <w:r>
@@ -22,19 +43,8 @@
           <w:bCs/>
           <w:sz w:val="28"/>
           <w:szCs w:val="28"/>
-          <w:cs/>
-        </w:rPr>
-        <w:t>แบบนำเสนอ</w:t>
-      </w:r>
-      <w:r>
-        <w:rPr>
-          <w:rFonts w:asciiTheme="minorBidi" w:hAnsiTheme="minorBidi"/>
-          <w:b/>
-          <w:bCs/>
-          <w:sz w:val="28"/>
-          <w:szCs w:val="28"/>
-        </w:rPr>
-        <w:t xml:space="preserve"> Project Proposal 204362 </w:t>
+        </w:rPr>
+        <w:t xml:space="preserve">362 </w:t>
       </w:r>
       <w:r>
         <w:rPr>
@@ -279,15 +289,49 @@
           <w:szCs w:val="28"/>
           <w:cs/>
         </w:rPr>
-        <w:t>ในปัจจุบันเทคโนโลยีการตรวจจับการเคลื่อนไหว (</w:t>
-      </w:r>
-      <w:r>
-        <w:rPr>
-          <w:rFonts w:ascii="Cordia New" w:hAnsi="Cordia New" w:cs="Cordia New"/>
-          <w:sz w:val="28"/>
-          <w:szCs w:val="28"/>
-        </w:rPr>
-        <w:t>Motion Detection</w:t>
+        <w:t>ยูนิตี้ 3</w:t>
+      </w:r>
+      <w:r>
+        <w:rPr>
+          <w:rFonts w:ascii="Cordia New" w:hAnsi="Cordia New" w:cs="Cordia New"/>
+          <w:sz w:val="28"/>
+          <w:szCs w:val="28"/>
+        </w:rPr>
+        <w:t xml:space="preserve">D </w:t>
+      </w:r>
+      <w:r>
+        <w:rPr>
+          <w:rFonts w:ascii="Cordia New" w:hAnsi="Cordia New" w:cs="Cordia New" w:hint="cs"/>
+          <w:sz w:val="28"/>
+          <w:szCs w:val="28"/>
+          <w:cs/>
+        </w:rPr>
+        <w:t>เป็นหนึ่งใน</w:t>
+      </w:r>
+      <w:r>
+        <w:rPr>
+          <w:rFonts w:ascii="Cordia New" w:hAnsi="Cordia New" w:cs="Cordia New"/>
+          <w:sz w:val="28"/>
+          <w:szCs w:val="28"/>
+        </w:rPr>
+        <w:t xml:space="preserve"> </w:t>
+      </w:r>
+      <w:r>
+        <w:rPr>
+          <w:rFonts w:ascii="Cordia New" w:hAnsi="Cordia New" w:cs="Cordia New" w:hint="cs"/>
+          <w:sz w:val="28"/>
+          <w:szCs w:val="28"/>
+          <w:cs/>
+        </w:rPr>
+        <w:t>เอนจิ้น (</w:t>
+      </w:r>
+      <w:r>
+        <w:rPr>
+          <w:rFonts w:ascii="Cordia New" w:hAnsi="Cordia New" w:cs="Cordia New"/>
+          <w:sz w:val="28"/>
+          <w:szCs w:val="28"/>
+        </w:rPr>
+        <w:t>Engine</w:t>
       </w:r>
       <w:r>
         <w:rPr>
@@ -313,7 +357,452 @@
           <w:szCs w:val="28"/>
           <w:cs/>
         </w:rPr>
-        <w:t>เริ่มถูกนำมาประยุกต์ใช้ไ</w:t>
+        <w:t xml:space="preserve">และ เฟรมเวิร์ค </w:t>
+      </w:r>
+      <w:r>
+        <w:rPr>
+          <w:rFonts w:ascii="Cordia New" w:hAnsi="Cordia New" w:cs="Cordia New"/>
+          <w:sz w:val="28"/>
+          <w:szCs w:val="28"/>
+        </w:rPr>
+        <w:t xml:space="preserve">(Framework) </w:t>
+      </w:r>
+      <w:r>
+        <w:rPr>
+          <w:rFonts w:ascii="Cordia New" w:hAnsi="Cordia New" w:cs="Cordia New" w:hint="cs"/>
+          <w:sz w:val="28"/>
+          <w:szCs w:val="28"/>
+          <w:cs/>
+        </w:rPr>
+        <w:t>ในการพัฒนาเกมที่ใช้งานได้ฟรีและเป็นที่นิยมเพราะสามารถพัฒนาเกมแล้วสามารถพอร์ตเกมไปยังแพรตฟอร์ม (</w:t>
+      </w:r>
+      <w:r>
+        <w:rPr>
+          <w:rFonts w:ascii="Cordia New" w:hAnsi="Cordia New" w:cs="Cordia New"/>
+          <w:sz w:val="28"/>
+          <w:szCs w:val="28"/>
+        </w:rPr>
+        <w:t>Platform</w:t>
+      </w:r>
+      <w:r>
+        <w:rPr>
+          <w:rFonts w:ascii="Cordia New" w:hAnsi="Cordia New" w:cs="Cordia New" w:hint="cs"/>
+          <w:sz w:val="28"/>
+          <w:szCs w:val="28"/>
+          <w:cs/>
+        </w:rPr>
+        <w:t>)</w:t>
+      </w:r>
+      <w:r>
+        <w:rPr>
+          <w:rFonts w:ascii="Cordia New" w:hAnsi="Cordia New" w:cs="Cordia New"/>
+          <w:sz w:val="28"/>
+          <w:szCs w:val="28"/>
+        </w:rPr>
+        <w:t xml:space="preserve"> </w:t>
+      </w:r>
+      <w:r>
+        <w:rPr>
+          <w:rFonts w:ascii="Cordia New" w:hAnsi="Cordia New" w:cs="Cordia New" w:hint="cs"/>
+          <w:sz w:val="28"/>
+          <w:szCs w:val="28"/>
+          <w:cs/>
+        </w:rPr>
+        <w:t xml:space="preserve">ที่หลากหลายได้โดยการใช้ภาษา </w:t>
+      </w:r>
+      <w:r>
+        <w:rPr>
+          <w:rFonts w:ascii="Cordia New" w:hAnsi="Cordia New" w:cs="Cordia New"/>
+          <w:sz w:val="28"/>
+          <w:szCs w:val="28"/>
+        </w:rPr>
+        <w:t xml:space="preserve">C# </w:t>
+      </w:r>
+      <w:r>
+        <w:rPr>
+          <w:rFonts w:ascii="Cordia New" w:hAnsi="Cordia New" w:cs="Cordia New" w:hint="cs"/>
+          <w:sz w:val="28"/>
+          <w:szCs w:val="28"/>
+          <w:cs/>
+        </w:rPr>
+        <w:t>และยังสามารถนำเอาโมเดลที่มีอยู่ในตลาดของยูนิตี้มาใช้งานได้ฟรีอีกด้วย</w:t>
+      </w:r>
+      <w:r>
+        <w:rPr>
+          <w:rFonts w:ascii="Cordia New" w:hAnsi="Cordia New" w:cs="Cordia New"/>
+          <w:sz w:val="28"/>
+          <w:szCs w:val="28"/>
+          <w:cs/>
+        </w:rPr>
+        <w:br/>
+        <w:t>ทางผู้จัดทำจึงเกิดแนวคิดในการนำความรู้ที่ได้จากการศึกษาตามหลักสูตรมาพัฒนาต่อยอดความรู้   โดยใช้</w:t>
+      </w:r>
+      <w:r>
+        <w:rPr>
+          <w:rFonts w:ascii="Cordia New" w:hAnsi="Cordia New" w:cs="Cordia New" w:hint="cs"/>
+          <w:sz w:val="28"/>
+          <w:szCs w:val="28"/>
+          <w:cs/>
+        </w:rPr>
+        <w:t xml:space="preserve">เทคโนโลยีดังกล่าว และ ความรู้ในทางทฤษฏีกราฟ มาสร้างเกม วงกตอัคคี ที่พัฒนาบน ยูนิตี้ </w:t>
+      </w:r>
+      <w:r>
+        <w:rPr>
+          <w:rFonts w:ascii="Cordia New" w:hAnsi="Cordia New" w:cs="Cordia New"/>
+          <w:sz w:val="28"/>
+          <w:szCs w:val="28"/>
+        </w:rPr>
+        <w:t xml:space="preserve">3D  </w:t>
+      </w:r>
+      <w:r>
+        <w:rPr>
+          <w:rFonts w:ascii="Cordia New" w:hAnsi="Cordia New" w:cs="Cordia New"/>
+          <w:sz w:val="28"/>
+          <w:szCs w:val="28"/>
+          <w:cs/>
+        </w:rPr>
+        <w:t>โดยเกมที่จะถูกพัฒนาขึ้นเป็นเกมแอคชั่นแบบสแตนด์อะโลนซึ่งจะประยุกต์ใช้เทคโนโลยี</w:t>
+      </w:r>
+      <w:r>
+        <w:rPr>
+          <w:rFonts w:ascii="Cordia New" w:hAnsi="Cordia New" w:cs="Cordia New" w:hint="cs"/>
+          <w:sz w:val="28"/>
+          <w:szCs w:val="28"/>
+          <w:cs/>
+        </w:rPr>
+        <w:t>การตรวจจับการเคลื่อนไหว</w:t>
+      </w:r>
+      <w:r>
+        <w:rPr>
+          <w:rFonts w:ascii="Cordia New" w:hAnsi="Cordia New" w:cs="Cordia New"/>
+          <w:sz w:val="28"/>
+          <w:szCs w:val="28"/>
+        </w:rPr>
+        <w:br/>
+      </w:r>
+      <w:r>
+        <w:rPr>
+          <w:rFonts w:ascii="Cordia New" w:hAnsi="Cordia New" w:cs="Cordia New"/>
+          <w:sz w:val="28"/>
+          <w:szCs w:val="28"/>
+          <w:cs/>
+        </w:rPr>
+        <w:t>เพื่อเพิ่มความน่าสนใจของเกมที่ถูกพัฒนาขึ้น</w:t>
+      </w:r>
+    </w:p>
+    <w:p>
+      <w:pPr>
+        <w:rPr>
+          <w:rFonts w:ascii="Cordia New" w:hAnsi="Cordia New" w:cs="Cordia New"/>
+          <w:b/>
+          <w:bCs/>
+          <w:sz w:val="28"/>
+          <w:szCs w:val="28"/>
+        </w:rPr>
+      </w:pPr>
+      <w:r>
+        <w:rPr>
+          <w:rFonts w:ascii="Cordia New" w:hAnsi="Cordia New" w:cs="Cordia New" w:hint="cs"/>
+          <w:b/>
+          <w:bCs/>
+          <w:sz w:val="28"/>
+          <w:szCs w:val="28"/>
+          <w:cs/>
+        </w:rPr>
+        <w:t>4</w:t>
+      </w:r>
+      <w:r>
+        <w:rPr>
+          <w:rFonts w:ascii="Cordia New" w:hAnsi="Cordia New" w:cs="Cordia New"/>
+          <w:b/>
+          <w:bCs/>
+          <w:sz w:val="28"/>
+          <w:szCs w:val="28"/>
+          <w:cs/>
+        </w:rPr>
+        <w:t>. วัตถุประสงค์ของโครงงาน</w:t>
+      </w:r>
+    </w:p>
+    <w:p>
+      <w:pPr>
+        <w:ind w:firstLine="720"/>
+        <w:rPr>
+          <w:rFonts w:ascii="Cordia New" w:hAnsi="Cordia New" w:cs="Cordia New"/>
+          <w:sz w:val="28"/>
+          <w:szCs w:val="28"/>
+        </w:rPr>
+      </w:pPr>
+      <w:r>
+        <w:rPr>
+          <w:rFonts w:ascii="Cordia New" w:hAnsi="Cordia New" w:cs="Cordia New" w:hint="cs"/>
+          <w:sz w:val="28"/>
+          <w:szCs w:val="28"/>
+          <w:cs/>
+        </w:rPr>
+        <w:t>1) เพื่อพัฒนาเกมที่</w:t>
+      </w:r>
+      <w:r>
+        <w:rPr>
+          <w:rFonts w:ascii="Cordia New" w:hAnsi="Cordia New" w:cs="Cordia New" w:hint="cs"/>
+          <w:sz w:val="28"/>
+          <w:szCs w:val="28"/>
+          <w:cs/>
+        </w:rPr>
+        <w:t>ได้รับความสนุกเพลิดเพลิน</w:t>
+      </w:r>
+    </w:p>
+    <w:p>
+      <w:pPr>
+        <w:ind w:firstLine="720"/>
+        <w:rPr>
+          <w:rFonts w:ascii="Cordia New" w:hAnsi="Cordia New" w:cs="Cordia New"/>
+          <w:sz w:val="28"/>
+          <w:szCs w:val="28"/>
+        </w:rPr>
+      </w:pPr>
+      <w:r>
+        <w:rPr>
+          <w:rFonts w:ascii="Cordia New" w:hAnsi="Cordia New" w:cs="Cordia New" w:hint="cs"/>
+          <w:sz w:val="28"/>
+          <w:szCs w:val="28"/>
+          <w:cs/>
+        </w:rPr>
+        <w:t>2</w:t>
+      </w:r>
+      <w:r>
+        <w:rPr>
+          <w:rFonts w:ascii="Cordia New" w:hAnsi="Cordia New" w:cs="Cordia New"/>
+          <w:sz w:val="28"/>
+          <w:szCs w:val="28"/>
+        </w:rPr>
+        <w:t>)</w:t>
+      </w:r>
+      <w:r>
+        <w:rPr>
+          <w:rFonts w:ascii="Cordia New" w:hAnsi="Cordia New" w:cs="Cordia New" w:hint="cs"/>
+          <w:sz w:val="28"/>
+          <w:szCs w:val="28"/>
+          <w:cs/>
+        </w:rPr>
+        <w:t xml:space="preserve"> เพื่อพัฒนาเกมที่พัฒนาด้วย </w:t>
+      </w:r>
+      <w:r>
+        <w:rPr>
+          <w:rFonts w:ascii="Cordia New" w:hAnsi="Cordia New" w:cs="Cordia New"/>
+          <w:sz w:val="28"/>
+          <w:szCs w:val="28"/>
+        </w:rPr>
+        <w:t>Unity 3D</w:t>
+      </w:r>
+    </w:p>
+    <w:p>
+      <w:pPr>
+        <w:rPr>
+          <w:rFonts w:ascii="Cordia New" w:hAnsi="Cordia New" w:cs="Cordia New"/>
+          <w:b/>
+          <w:bCs/>
+          <w:sz w:val="28"/>
+          <w:szCs w:val="28"/>
+        </w:rPr>
+      </w:pPr>
+      <w:r>
+        <w:rPr>
+          <w:rFonts w:ascii="Cordia New" w:hAnsi="Cordia New" w:cs="Cordia New" w:hint="cs"/>
+          <w:b/>
+          <w:bCs/>
+          <w:sz w:val="28"/>
+          <w:szCs w:val="28"/>
+          <w:cs/>
+        </w:rPr>
+        <w:t>5</w:t>
+      </w:r>
+      <w:r>
+        <w:rPr>
+          <w:rFonts w:ascii="Cordia New" w:hAnsi="Cordia New" w:cs="Cordia New"/>
+          <w:b/>
+          <w:bCs/>
+          <w:sz w:val="28"/>
+          <w:szCs w:val="28"/>
+          <w:cs/>
+        </w:rPr>
+        <w:t>. ประโยชน์ที่จะได้รับจากการศึกษาเชิงประยุกต์และ/หรือ เชิงทฤษฎี</w:t>
+      </w:r>
+    </w:p>
+    <w:p>
+      <w:pPr>
+        <w:ind w:firstLine="720"/>
+        <w:rPr>
+          <w:rFonts w:ascii="Cordia New" w:hAnsi="Cordia New" w:cs="Cordia New"/>
+          <w:sz w:val="28"/>
+          <w:szCs w:val="28"/>
+        </w:rPr>
+      </w:pPr>
+      <w:r>
+        <w:rPr>
+          <w:rFonts w:ascii="Cordia New" w:hAnsi="Cordia New" w:cs="Cordia New" w:hint="cs"/>
+          <w:sz w:val="28"/>
+          <w:szCs w:val="28"/>
+          <w:cs/>
+        </w:rPr>
+        <w:t>1</w:t>
+      </w:r>
+      <w:r>
+        <w:rPr>
+          <w:rFonts w:ascii="Cordia New" w:hAnsi="Cordia New" w:cs="Cordia New"/>
+          <w:sz w:val="28"/>
+          <w:szCs w:val="28"/>
+        </w:rPr>
+        <w:t xml:space="preserve">) </w:t>
+      </w:r>
+      <w:r>
+        <w:rPr>
+          <w:rFonts w:ascii="Cordia New" w:hAnsi="Cordia New" w:cs="Cordia New" w:hint="cs"/>
+          <w:sz w:val="28"/>
+          <w:szCs w:val="28"/>
+          <w:cs/>
+        </w:rPr>
+        <w:t>เพื่อ</w:t>
+      </w:r>
+      <w:r>
+        <w:rPr>
+          <w:rFonts w:ascii="Cordia New" w:hAnsi="Cordia New" w:cs="Cordia New" w:hint="cs"/>
+          <w:sz w:val="28"/>
+          <w:szCs w:val="28"/>
+          <w:cs/>
+        </w:rPr>
+        <w:t>ศึกษาการสร้างเขาวงกตในแบบต่างๆด้วยโครงสร้างข้อมูลเชิงวัตถุแบบกราฟ</w:t>
+      </w:r>
+    </w:p>
+    <w:p>
+      <w:pPr>
+        <w:ind w:firstLine="720"/>
+        <w:rPr>
+          <w:rFonts w:ascii="Cordia New" w:hAnsi="Cordia New" w:cs="Cordia New"/>
+          <w:sz w:val="28"/>
+          <w:szCs w:val="28"/>
+        </w:rPr>
+      </w:pPr>
+      <w:r>
+        <w:rPr>
+          <w:rFonts w:ascii="Cordia New" w:hAnsi="Cordia New" w:cs="Cordia New" w:hint="cs"/>
+          <w:sz w:val="28"/>
+          <w:szCs w:val="28"/>
+          <w:cs/>
+        </w:rPr>
+        <w:t>2</w:t>
+      </w:r>
+      <w:r>
+        <w:rPr>
+          <w:rFonts w:ascii="Cordia New" w:hAnsi="Cordia New" w:cs="Cordia New"/>
+          <w:sz w:val="28"/>
+          <w:szCs w:val="28"/>
+        </w:rPr>
+        <w:t xml:space="preserve">) </w:t>
+      </w:r>
+      <w:r>
+        <w:rPr>
+          <w:rFonts w:ascii="Cordia New" w:hAnsi="Cordia New" w:cs="Cordia New" w:hint="cs"/>
+          <w:sz w:val="28"/>
+          <w:szCs w:val="28"/>
+          <w:cs/>
+        </w:rPr>
+        <w:t xml:space="preserve">เพื่อการศึกษาการเขียนเกมบน </w:t>
+      </w:r>
+      <w:r>
+        <w:rPr>
+          <w:rFonts w:ascii="Cordia New" w:hAnsi="Cordia New" w:cs="Cordia New"/>
+          <w:sz w:val="28"/>
+          <w:szCs w:val="28"/>
+        </w:rPr>
+        <w:t>Unity 3D</w:t>
+      </w:r>
+    </w:p>
+    <w:p>
+      <w:pPr>
+        <w:rPr>
+          <w:rFonts w:ascii="Cordia New" w:hAnsi="Cordia New" w:cs="Cordia New"/>
+          <w:b/>
+          <w:bCs/>
+          <w:sz w:val="28"/>
+          <w:szCs w:val="28"/>
+        </w:rPr>
+      </w:pPr>
+      <w:r>
+        <w:rPr>
+          <w:rFonts w:ascii="Cordia New" w:hAnsi="Cordia New" w:cs="Cordia New" w:hint="cs"/>
+          <w:b/>
+          <w:bCs/>
+          <w:sz w:val="28"/>
+          <w:szCs w:val="28"/>
+          <w:cs/>
+        </w:rPr>
+        <w:t>6</w:t>
+      </w:r>
+      <w:r>
+        <w:rPr>
+          <w:rFonts w:ascii="Cordia New" w:hAnsi="Cordia New" w:cs="Cordia New"/>
+          <w:b/>
+          <w:bCs/>
+          <w:sz w:val="28"/>
+          <w:szCs w:val="28"/>
+          <w:cs/>
+        </w:rPr>
+        <w:t>. ขอบเขตของโครงงาน/วิธีการวิจัย</w:t>
+      </w:r>
+    </w:p>
+    <w:p>
+      <w:pPr>
+        <w:rPr>
+          <w:rFonts w:ascii="Cordia New" w:hAnsi="Cordia New" w:cs="Cordia New"/>
+          <w:sz w:val="28"/>
+          <w:szCs w:val="28"/>
+        </w:rPr>
+      </w:pPr>
+      <w:r>
+        <w:rPr>
+          <w:rFonts w:ascii="Cordia New" w:hAnsi="Cordia New" w:cs="Cordia New"/>
+          <w:b/>
+          <w:bCs/>
+          <w:sz w:val="28"/>
+          <w:szCs w:val="28"/>
+          <w:cs/>
+        </w:rPr>
+        <w:t xml:space="preserve">     (1) ขอบเขตทางสถาปัตยกรรม</w:t>
+      </w:r>
+      <w:r>
+        <w:rPr>
+          <w:rFonts w:ascii="Cordia New" w:hAnsi="Cordia New" w:cs="Cordia New"/>
+          <w:sz w:val="28"/>
+          <w:szCs w:val="28"/>
+          <w:cs/>
+        </w:rPr>
+        <w:t xml:space="preserve"> (ระบุระบบที่ออกแบบ</w:t>
+      </w:r>
+      <w:r>
+        <w:rPr>
+          <w:rFonts w:ascii="Cordia New" w:hAnsi="Cordia New" w:cs="Cordia New" w:hint="cs"/>
+          <w:sz w:val="28"/>
+          <w:szCs w:val="28"/>
+          <w:cs/>
+        </w:rPr>
+        <w:t xml:space="preserve"> เช่น</w:t>
+      </w:r>
+      <w:r>
+        <w:rPr>
+          <w:rFonts w:ascii="Cordia New" w:hAnsi="Cordia New" w:cs="Cordia New"/>
+          <w:sz w:val="28"/>
+          <w:szCs w:val="28"/>
+          <w:cs/>
+        </w:rPr>
+        <w:t xml:space="preserve"> </w:t>
+      </w:r>
+      <w:r>
+        <w:rPr>
+          <w:rFonts w:ascii="Cordia New" w:hAnsi="Cordia New" w:cs="Cordia New"/>
+          <w:sz w:val="28"/>
+          <w:szCs w:val="28"/>
+        </w:rPr>
+        <w:t>Internet ,Intranet ,Stand Alone</w:t>
       </w:r>
     </w:p>
     <w:p>
@@ -332,591 +821,6 @@
           <w:szCs w:val="28"/>
           <w:cs/>
         </w:rPr>
-        <w:t>หลากหลายทั้งตรวจกับความเคลื่อนไหวของบุคคลและการตรวจจับความเคลื่อนไหวของวัตถุเพื่อใช้ประโยชน์ในด้านต่างๆ รวมถึงด้านความบันเทิง</w:t>
-      </w:r>
-    </w:p>
-    <w:p>
-      <w:pPr>
-        <w:ind w:left="720"/>
-        <w:rPr>
-          <w:rFonts w:ascii="Cordia New" w:hAnsi="Cordia New" w:cs="Cordia New"/>
-          <w:sz w:val="28"/>
-          <w:szCs w:val="28"/>
-        </w:rPr>
-      </w:pPr>
-      <w:r>
-        <w:rPr>
-          <w:rFonts w:ascii="Cordia New" w:hAnsi="Cordia New" w:cs="Cordia New" w:hint="cs"/>
-          <w:sz w:val="28"/>
-          <w:szCs w:val="28"/>
-          <w:cs/>
-        </w:rPr>
-        <w:t>ยูนิตี้ 3</w:t>
-      </w:r>
-      <w:r>
-        <w:rPr>
-          <w:rFonts w:ascii="Cordia New" w:hAnsi="Cordia New" w:cs="Cordia New"/>
-          <w:sz w:val="28"/>
-          <w:szCs w:val="28"/>
-        </w:rPr>
-        <w:t xml:space="preserve">D </w:t>
-      </w:r>
-      <w:r>
-        <w:rPr>
-          <w:rFonts w:ascii="Cordia New" w:hAnsi="Cordia New" w:cs="Cordia New" w:hint="cs"/>
-          <w:sz w:val="28"/>
-          <w:szCs w:val="28"/>
-          <w:cs/>
-        </w:rPr>
-        <w:t>เป็นหนึ่งใน</w:t>
-      </w:r>
-      <w:r>
-        <w:rPr>
-          <w:rFonts w:ascii="Cordia New" w:hAnsi="Cordia New" w:cs="Cordia New"/>
-          <w:sz w:val="28"/>
-          <w:szCs w:val="28"/>
-        </w:rPr>
-        <w:t xml:space="preserve"> </w:t>
-      </w:r>
-      <w:r>
-        <w:rPr>
-          <w:rFonts w:ascii="Cordia New" w:hAnsi="Cordia New" w:cs="Cordia New" w:hint="cs"/>
-          <w:sz w:val="28"/>
-          <w:szCs w:val="28"/>
-          <w:cs/>
-        </w:rPr>
-        <w:t>เอนจิ้น (</w:t>
-      </w:r>
-      <w:r>
-        <w:rPr>
-          <w:rFonts w:ascii="Cordia New" w:hAnsi="Cordia New" w:cs="Cordia New"/>
-          <w:sz w:val="28"/>
-          <w:szCs w:val="28"/>
-        </w:rPr>
-        <w:t>Engine</w:t>
-      </w:r>
-      <w:r>
-        <w:rPr>
-          <w:rFonts w:ascii="Cordia New" w:hAnsi="Cordia New" w:cs="Cordia New" w:hint="cs"/>
-          <w:sz w:val="28"/>
-          <w:szCs w:val="28"/>
-          <w:cs/>
-        </w:rPr>
-        <w:t>)</w:t>
-      </w:r>
-      <w:r>
-        <w:rPr>
-          <w:rFonts w:ascii="Cordia New" w:hAnsi="Cordia New" w:cs="Cordia New"/>
-          <w:sz w:val="28"/>
-          <w:szCs w:val="28"/>
-        </w:rPr>
-        <w:t xml:space="preserve"> </w:t>
-      </w:r>
-      <w:r>
-        <w:rPr>
-          <w:rFonts w:ascii="Cordia New" w:hAnsi="Cordia New" w:cs="Cordia New" w:hint="cs"/>
-          <w:sz w:val="28"/>
-          <w:szCs w:val="28"/>
-          <w:cs/>
-        </w:rPr>
-        <w:t xml:space="preserve">และ เฟรมเวิร์ค </w:t>
-      </w:r>
-      <w:r>
-        <w:rPr>
-          <w:rFonts w:ascii="Cordia New" w:hAnsi="Cordia New" w:cs="Cordia New"/>
-          <w:sz w:val="28"/>
-          <w:szCs w:val="28"/>
-        </w:rPr>
-        <w:t xml:space="preserve">(Framework) </w:t>
-      </w:r>
-      <w:r>
-        <w:rPr>
-          <w:rFonts w:ascii="Cordia New" w:hAnsi="Cordia New" w:cs="Cordia New" w:hint="cs"/>
-          <w:sz w:val="28"/>
-          <w:szCs w:val="28"/>
-          <w:cs/>
-        </w:rPr>
-        <w:t>ในการพัฒนาเกมที่ใช้งานได้ฟรีและเป็นที่นิยมเพราะสามารถพัฒนาเกมแล้วสามารถพอร์ตเกมไปยังแพรตฟอร์ม (</w:t>
-      </w:r>
-      <w:r>
-        <w:rPr>
-          <w:rFonts w:ascii="Cordia New" w:hAnsi="Cordia New" w:cs="Cordia New"/>
-          <w:sz w:val="28"/>
-          <w:szCs w:val="28"/>
-        </w:rPr>
-        <w:t>Platform</w:t>
-      </w:r>
-      <w:r>
-        <w:rPr>
-          <w:rFonts w:ascii="Cordia New" w:hAnsi="Cordia New" w:cs="Cordia New" w:hint="cs"/>
-          <w:sz w:val="28"/>
-          <w:szCs w:val="28"/>
-          <w:cs/>
-        </w:rPr>
-        <w:t>)</w:t>
-      </w:r>
-      <w:r>
-        <w:rPr>
-          <w:rFonts w:ascii="Cordia New" w:hAnsi="Cordia New" w:cs="Cordia New"/>
-          <w:sz w:val="28"/>
-          <w:szCs w:val="28"/>
-        </w:rPr>
-        <w:t xml:space="preserve"> </w:t>
-      </w:r>
-      <w:r>
-        <w:rPr>
-          <w:rFonts w:ascii="Cordia New" w:hAnsi="Cordia New" w:cs="Cordia New" w:hint="cs"/>
-          <w:sz w:val="28"/>
-          <w:szCs w:val="28"/>
-          <w:cs/>
-        </w:rPr>
-        <w:t xml:space="preserve">ที่หลากหลายได้โดยการใช้ภาษา </w:t>
-      </w:r>
-      <w:r>
-        <w:rPr>
-          <w:rFonts w:ascii="Cordia New" w:hAnsi="Cordia New" w:cs="Cordia New"/>
-          <w:sz w:val="28"/>
-          <w:szCs w:val="28"/>
-        </w:rPr>
-        <w:t xml:space="preserve">C# </w:t>
-      </w:r>
-      <w:r>
-        <w:rPr>
-          <w:rFonts w:ascii="Cordia New" w:hAnsi="Cordia New" w:cs="Cordia New" w:hint="cs"/>
-          <w:sz w:val="28"/>
-          <w:szCs w:val="28"/>
-          <w:cs/>
-        </w:rPr>
-        <w:t>และยังสามารถนำเอาโมเดลที่มีอยู่ในตลาดของยูนิตี้มาใช้งานได้ฟรีอีกด้วย</w:t>
-      </w:r>
-      <w:r>
-        <w:rPr>
-          <w:rFonts w:ascii="Cordia New" w:hAnsi="Cordia New" w:cs="Cordia New"/>
-          <w:sz w:val="28"/>
-          <w:szCs w:val="28"/>
-          <w:cs/>
-        </w:rPr>
-        <w:br/>
-        <w:t>ทางผู้จัดทำจึงเกิดแนวคิดในการนำความรู้ที่ได้จากการศึกษาตามหลักสูตรมาพัฒนาต่อยอดความรู้   โดยใช้</w:t>
-      </w:r>
-      <w:r>
-        <w:rPr>
-          <w:rFonts w:ascii="Cordia New" w:hAnsi="Cordia New" w:cs="Cordia New" w:hint="cs"/>
-          <w:sz w:val="28"/>
-          <w:szCs w:val="28"/>
-          <w:cs/>
-        </w:rPr>
-        <w:t xml:space="preserve">เทคโนโลยีดังกล่าว และ ความรู้ในทางทฤษฏีกราฟ มาสร้างเกม วงกตอัคคี ที่พัฒนาบน ยูนิตี้ </w:t>
-      </w:r>
-      <w:r>
-        <w:rPr>
-          <w:rFonts w:ascii="Cordia New" w:hAnsi="Cordia New" w:cs="Cordia New"/>
-          <w:sz w:val="28"/>
-          <w:szCs w:val="28"/>
-        </w:rPr>
-        <w:t xml:space="preserve">3D  </w:t>
-      </w:r>
-      <w:r>
-        <w:rPr>
-          <w:rFonts w:ascii="Cordia New" w:hAnsi="Cordia New" w:cs="Cordia New"/>
-          <w:sz w:val="28"/>
-          <w:szCs w:val="28"/>
-          <w:cs/>
-        </w:rPr>
-        <w:t>โดยเกมที่จะถูกพัฒนาขึ้นเป็นเกมแอคชั่นแบบสแตนด์อะโลนซึ่งจะประยุกต์ใช้เทคโนโลยี</w:t>
-      </w:r>
-      <w:r>
-        <w:rPr>
-          <w:rFonts w:ascii="Cordia New" w:hAnsi="Cordia New" w:cs="Cordia New" w:hint="cs"/>
-          <w:sz w:val="28"/>
-          <w:szCs w:val="28"/>
-          <w:cs/>
-        </w:rPr>
-        <w:t>การตรวจจับการเคลื่อนไหว</w:t>
-      </w:r>
-      <w:r>
-        <w:rPr>
-          <w:rFonts w:ascii="Cordia New" w:hAnsi="Cordia New" w:cs="Cordia New"/>
-          <w:sz w:val="28"/>
-          <w:szCs w:val="28"/>
-        </w:rPr>
-        <w:br/>
-      </w:r>
-      <w:r>
-        <w:rPr>
-          <w:rFonts w:ascii="Cordia New" w:hAnsi="Cordia New" w:cs="Cordia New"/>
-          <w:sz w:val="28"/>
-          <w:szCs w:val="28"/>
-          <w:cs/>
-        </w:rPr>
-        <w:t>เพื่อเพิ่มความน่าสนใจของเกมที่ถูกพัฒนาขึ้น</w:t>
-      </w:r>
-    </w:p>
-    <w:p>
-      <w:pPr>
-        <w:rPr>
-          <w:rFonts w:ascii="Cordia New" w:hAnsi="Cordia New" w:cs="Cordia New"/>
-          <w:b/>
-          <w:bCs/>
-          <w:sz w:val="28"/>
-          <w:szCs w:val="28"/>
-        </w:rPr>
-      </w:pPr>
-      <w:r>
-        <w:rPr>
-          <w:rFonts w:ascii="Cordia New" w:hAnsi="Cordia New" w:cs="Cordia New" w:hint="cs"/>
-          <w:b/>
-          <w:bCs/>
-          <w:sz w:val="28"/>
-          <w:szCs w:val="28"/>
-          <w:cs/>
-        </w:rPr>
-        <w:t>4</w:t>
-      </w:r>
-      <w:r>
-        <w:rPr>
-          <w:rFonts w:ascii="Cordia New" w:hAnsi="Cordia New" w:cs="Cordia New"/>
-          <w:b/>
-          <w:bCs/>
-          <w:sz w:val="28"/>
-          <w:szCs w:val="28"/>
-          <w:cs/>
-        </w:rPr>
-        <w:t>. วัตถุประสงค์ของโครงงาน</w:t>
-      </w:r>
-    </w:p>
-    <w:p>
-      <w:pPr>
-        <w:ind w:firstLine="720"/>
-        <w:rPr>
-          <w:rFonts w:ascii="Cordia New" w:hAnsi="Cordia New" w:cs="Cordia New"/>
-          <w:sz w:val="28"/>
-          <w:szCs w:val="28"/>
-        </w:rPr>
-      </w:pPr>
-      <w:r>
-        <w:rPr>
-          <w:rFonts w:ascii="Cordia New" w:hAnsi="Cordia New" w:cs="Cordia New" w:hint="cs"/>
-          <w:sz w:val="28"/>
-          <w:szCs w:val="28"/>
-          <w:cs/>
-        </w:rPr>
-        <w:t>1) เพื่อพัฒนาเกมที่</w:t>
-      </w:r>
-      <w:r>
-        <w:rPr>
-          <w:rFonts w:ascii="Cordia New" w:hAnsi="Cordia New" w:cs="Cordia New" w:hint="cs"/>
-          <w:sz w:val="28"/>
-          <w:szCs w:val="28"/>
-          <w:cs/>
-        </w:rPr>
-        <w:t>ได้รับความสนุกเพลิดเพลิน</w:t>
-      </w:r>
-    </w:p>
-    <w:p>
-      <w:pPr>
-        <w:ind w:firstLine="720"/>
-        <w:rPr>
-          <w:rFonts w:ascii="Cordia New" w:hAnsi="Cordia New" w:cs="Cordia New"/>
-          <w:sz w:val="28"/>
-          <w:szCs w:val="28"/>
-        </w:rPr>
-      </w:pPr>
-      <w:r>
-        <w:rPr>
-          <w:rFonts w:ascii="Cordia New" w:hAnsi="Cordia New" w:cs="Cordia New" w:hint="cs"/>
-          <w:sz w:val="28"/>
-          <w:szCs w:val="28"/>
-          <w:cs/>
-        </w:rPr>
-        <w:t>2</w:t>
-      </w:r>
-      <w:r>
-        <w:rPr>
-          <w:rFonts w:ascii="Cordia New" w:hAnsi="Cordia New" w:cs="Cordia New"/>
-          <w:sz w:val="28"/>
-          <w:szCs w:val="28"/>
-        </w:rPr>
-        <w:t>)</w:t>
-      </w:r>
-      <w:r>
-        <w:rPr>
-          <w:rFonts w:ascii="Cordia New" w:hAnsi="Cordia New" w:cs="Cordia New" w:hint="cs"/>
-          <w:sz w:val="28"/>
-          <w:szCs w:val="28"/>
-          <w:cs/>
-        </w:rPr>
-        <w:t xml:space="preserve"> เพื่อพัฒนาเกมที่พัฒนาด้วย </w:t>
-      </w:r>
-      <w:r>
-        <w:rPr>
-          <w:rFonts w:ascii="Cordia New" w:hAnsi="Cordia New" w:cs="Cordia New"/>
-          <w:sz w:val="28"/>
-          <w:szCs w:val="28"/>
-        </w:rPr>
-        <w:t>Unity 3D</w:t>
-      </w:r>
-    </w:p>
-    <w:p>
-      <w:pPr>
-        <w:rPr>
-          <w:rFonts w:ascii="Cordia New" w:hAnsi="Cordia New" w:cs="Cordia New"/>
-          <w:b/>
-          <w:bCs/>
-          <w:sz w:val="28"/>
-          <w:szCs w:val="28"/>
-        </w:rPr>
-      </w:pPr>
-      <w:r>
-        <w:rPr>
-          <w:rFonts w:ascii="Cordia New" w:hAnsi="Cordia New" w:cs="Cordia New" w:hint="cs"/>
-          <w:b/>
-          <w:bCs/>
-          <w:sz w:val="28"/>
-          <w:szCs w:val="28"/>
-          <w:cs/>
-        </w:rPr>
-        <w:t>5</w:t>
-      </w:r>
-      <w:r>
-        <w:rPr>
-          <w:rFonts w:ascii="Cordia New" w:hAnsi="Cordia New" w:cs="Cordia New"/>
-          <w:b/>
-          <w:bCs/>
-          <w:sz w:val="28"/>
-          <w:szCs w:val="28"/>
-          <w:cs/>
-        </w:rPr>
-        <w:t>. ประโยชน์ที่จะได้รับจากการศึกษาเชิงประยุกต์และ/หรือ เชิงทฤษฎี</w:t>
-      </w:r>
-    </w:p>
-    <w:p>
-      <w:pPr>
-        <w:ind w:firstLine="720"/>
-        <w:rPr>
-          <w:rFonts w:ascii="Cordia New" w:hAnsi="Cordia New" w:cs="Cordia New"/>
-          <w:sz w:val="28"/>
-          <w:szCs w:val="28"/>
-        </w:rPr>
-      </w:pPr>
-      <w:r>
-        <w:rPr>
-          <w:rFonts w:ascii="Cordia New" w:hAnsi="Cordia New" w:cs="Cordia New" w:hint="cs"/>
-          <w:sz w:val="28"/>
-          <w:szCs w:val="28"/>
-          <w:cs/>
-        </w:rPr>
-        <w:t>1</w:t>
-      </w:r>
-      <w:r>
-        <w:rPr>
-          <w:rFonts w:ascii="Cordia New" w:hAnsi="Cordia New" w:cs="Cordia New"/>
-          <w:sz w:val="28"/>
-          <w:szCs w:val="28"/>
-        </w:rPr>
-        <w:t xml:space="preserve">) </w:t>
-      </w:r>
-      <w:r>
-        <w:rPr>
-          <w:rFonts w:ascii="Cordia New" w:hAnsi="Cordia New" w:cs="Cordia New" w:hint="cs"/>
-          <w:sz w:val="28"/>
-          <w:szCs w:val="28"/>
-          <w:cs/>
-        </w:rPr>
-        <w:t>เพื่อ</w:t>
-      </w:r>
-      <w:r>
-        <w:rPr>
-          <w:rFonts w:ascii="Cordia New" w:hAnsi="Cordia New" w:cs="Cordia New" w:hint="cs"/>
-          <w:sz w:val="28"/>
-          <w:szCs w:val="28"/>
-          <w:cs/>
-        </w:rPr>
-        <w:t>ศึกษาการสร้างเขาวงกตในแบบต่างๆด้วยโครงสร้างข้อมูลเชิงวัตถุแบบกราฟ</w:t>
-      </w:r>
-    </w:p>
-    <w:p>
-      <w:pPr>
-        <w:ind w:firstLine="720"/>
-        <w:rPr>
-          <w:rFonts w:ascii="Cordia New" w:hAnsi="Cordia New" w:cs="Cordia New"/>
-          <w:sz w:val="28"/>
-          <w:szCs w:val="28"/>
-        </w:rPr>
-      </w:pPr>
-      <w:r>
-        <w:rPr>
-          <w:rFonts w:ascii="Cordia New" w:hAnsi="Cordia New" w:cs="Cordia New" w:hint="cs"/>
-          <w:sz w:val="28"/>
-          <w:szCs w:val="28"/>
-          <w:cs/>
-        </w:rPr>
-        <w:t>2</w:t>
-      </w:r>
-      <w:r>
-        <w:rPr>
-          <w:rFonts w:ascii="Cordia New" w:hAnsi="Cordia New" w:cs="Cordia New"/>
-          <w:sz w:val="28"/>
-          <w:szCs w:val="28"/>
-        </w:rPr>
-        <w:t xml:space="preserve">) </w:t>
-      </w:r>
-      <w:r>
-        <w:rPr>
-          <w:rFonts w:ascii="Cordia New" w:hAnsi="Cordia New" w:cs="Cordia New" w:hint="cs"/>
-          <w:sz w:val="28"/>
-          <w:szCs w:val="28"/>
-          <w:cs/>
-        </w:rPr>
-        <w:t xml:space="preserve">เพื่อการศึกษาการเขียนเกมบน </w:t>
-      </w:r>
-      <w:r>
-        <w:rPr>
-          <w:rFonts w:ascii="Cordia New" w:hAnsi="Cordia New" w:cs="Cordia New"/>
-          <w:sz w:val="28"/>
-          <w:szCs w:val="28"/>
-        </w:rPr>
-        <w:t>Unity 3D</w:t>
-      </w:r>
-    </w:p>
-    <w:p>
-      <w:pPr>
-        <w:rPr>
-          <w:rFonts w:ascii="Cordia New" w:hAnsi="Cordia New" w:cs="Cordia New"/>
-          <w:b/>
-          <w:bCs/>
-          <w:sz w:val="28"/>
-          <w:szCs w:val="28"/>
-        </w:rPr>
-      </w:pPr>
-    </w:p>
-    <w:p>
-      <w:pPr>
-        <w:rPr>
-          <w:rFonts w:ascii="Cordia New" w:hAnsi="Cordia New" w:cs="Cordia New"/>
-          <w:b/>
-          <w:bCs/>
-          <w:sz w:val="28"/>
-          <w:szCs w:val="28"/>
-        </w:rPr>
-      </w:pPr>
-    </w:p>
-    <w:p>
-      <w:pPr>
-        <w:rPr>
-          <w:rFonts w:ascii="Cordia New" w:hAnsi="Cordia New" w:cs="Cordia New"/>
-          <w:b/>
-          <w:bCs/>
-          <w:sz w:val="28"/>
-          <w:szCs w:val="28"/>
-        </w:rPr>
-      </w:pPr>
-    </w:p>
-    <w:p>
-      <w:pPr>
-        <w:rPr>
-          <w:rFonts w:ascii="Cordia New" w:hAnsi="Cordia New" w:cs="Cordia New"/>
-          <w:b/>
-          <w:bCs/>
-          <w:sz w:val="28"/>
-          <w:szCs w:val="28"/>
-        </w:rPr>
-      </w:pPr>
-      <w:r>
-        <w:rPr>
-          <w:rFonts w:ascii="Cordia New" w:hAnsi="Cordia New" w:cs="Cordia New" w:hint="cs"/>
-          <w:b/>
-          <w:bCs/>
-          <w:sz w:val="28"/>
-          <w:szCs w:val="28"/>
-          <w:cs/>
-        </w:rPr>
-        <w:lastRenderedPageBreak/>
-        <w:t>6</w:t>
-      </w:r>
-      <w:r>
-        <w:rPr>
-          <w:rFonts w:ascii="Cordia New" w:hAnsi="Cordia New" w:cs="Cordia New"/>
-          <w:b/>
-          <w:bCs/>
-          <w:sz w:val="28"/>
-          <w:szCs w:val="28"/>
-          <w:cs/>
-        </w:rPr>
-        <w:t>. ขอบเขตของโครงงาน/วิธีการวิจัย</w:t>
-      </w:r>
-    </w:p>
-    <w:p>
-      <w:pPr>
-        <w:rPr>
-          <w:rFonts w:ascii="Cordia New" w:hAnsi="Cordia New" w:cs="Cordia New"/>
-          <w:sz w:val="28"/>
-          <w:szCs w:val="28"/>
-        </w:rPr>
-      </w:pPr>
-      <w:r>
-        <w:rPr>
-          <w:rFonts w:ascii="Cordia New" w:hAnsi="Cordia New" w:cs="Cordia New"/>
-          <w:b/>
-          <w:bCs/>
-          <w:sz w:val="28"/>
-          <w:szCs w:val="28"/>
-          <w:cs/>
-        </w:rPr>
-        <w:t xml:space="preserve">     (1) ขอบเขตทางสถาปัตยกรรม</w:t>
-      </w:r>
-      <w:r>
-        <w:rPr>
-          <w:rFonts w:ascii="Cordia New" w:hAnsi="Cordia New" w:cs="Cordia New"/>
-          <w:sz w:val="28"/>
-          <w:szCs w:val="28"/>
-          <w:cs/>
-        </w:rPr>
-        <w:t xml:space="preserve"> (ระบุระบบที่ออกแบบ</w:t>
-      </w:r>
-      <w:r>
-        <w:rPr>
-          <w:rFonts w:ascii="Cordia New" w:hAnsi="Cordia New" w:cs="Cordia New" w:hint="cs"/>
-          <w:sz w:val="28"/>
-          <w:szCs w:val="28"/>
-          <w:cs/>
-        </w:rPr>
-        <w:t xml:space="preserve"> เช่น</w:t>
-      </w:r>
-      <w:r>
-        <w:rPr>
-          <w:rFonts w:ascii="Cordia New" w:hAnsi="Cordia New" w:cs="Cordia New"/>
-          <w:sz w:val="28"/>
-          <w:szCs w:val="28"/>
-          <w:cs/>
-        </w:rPr>
-        <w:t xml:space="preserve"> </w:t>
-      </w:r>
-      <w:r>
-        <w:rPr>
-          <w:rFonts w:ascii="Cordia New" w:hAnsi="Cordia New" w:cs="Cordia New"/>
-          <w:sz w:val="28"/>
-          <w:szCs w:val="28"/>
-        </w:rPr>
-        <w:t>Internet ,Intranet ,Stand Alone</w:t>
-      </w:r>
-    </w:p>
-    <w:p>
-      <w:pPr>
-        <w:ind w:left="720"/>
-        <w:rPr>
-          <w:rFonts w:ascii="Cordia New" w:hAnsi="Cordia New" w:cs="Cordia New"/>
-          <w:sz w:val="28"/>
-          <w:szCs w:val="28"/>
-        </w:rPr>
-      </w:pPr>
-      <w:r>
-        <w:rPr>
-          <w:rFonts w:ascii="Cordia New" w:hAnsi="Cordia New" w:cs="Cordia New" w:hint="cs"/>
-          <w:sz w:val="28"/>
-          <w:szCs w:val="28"/>
-          <w:cs/>
-        </w:rPr>
         <w:t>1.2 ฮาร์ดแวร์ที่ใช้พัฒนา</w:t>
       </w:r>
     </w:p>
@@ -989,6 +893,7 @@
           <w:szCs w:val="28"/>
           <w:cs/>
         </w:rPr>
+        <w:lastRenderedPageBreak/>
         <w:tab/>
       </w:r>
       <w:r>

</xml_diff>